<commit_message>
Exercicio 1 da entrega
</commit_message>
<xml_diff>
--- a/Lista de exercícios - procedures e functions - Para entregar.docx
+++ b/Lista de exercícios - procedures e functions - Para entregar.docx
@@ -170,10 +170,7 @@
           <w:numId w:val="1"/>
         </w:numPr>
         <w:jc w:val="both"/>
-        <w:rPr>
-          <w:sz w:val="24"/>
-          <w:szCs w:val="24"/>
-        </w:rPr>
+        <w:rPr/>
       </w:pPr>
       <w:r>
         <w:rPr>
@@ -181,6 +178,359 @@
           <w:szCs w:val="24"/>
         </w:rPr>
         <w:t>Criar uma função que recebe como parâmetro o nome de um projeto e retornar o total de horas desse projeto, considerando os funcionários alocados ao projeto.</w:t>
+      </w:r>
+    </w:p>
+    <w:p>
+      <w:pPr>
+        <w:pStyle w:val="ListParagraph"/>
+        <w:jc w:val="both"/>
+        <w:rPr/>
+      </w:pPr>
+      <w:r>
+        <w:rPr/>
+      </w:r>
+    </w:p>
+    <w:p>
+      <w:pPr>
+        <w:pStyle w:val="ListParagraph"/>
+        <w:jc w:val="both"/>
+        <w:rPr/>
+      </w:pPr>
+      <w:r>
+        <w:rPr/>
+        <w:t>CREATE OR REPLACE FUNCTION proj_total_horas (</w:t>
+      </w:r>
+    </w:p>
+    <w:p>
+      <w:pPr>
+        <w:pStyle w:val="ListParagraph"/>
+        <w:jc w:val="both"/>
+        <w:rPr/>
+      </w:pPr>
+      <w:r>
+        <w:rPr/>
+        <w:t xml:space="preserve">    </w:t>
+      </w:r>
+      <w:r>
+        <w:rPr/>
+        <w:t>nomeProjeto IN Projeto.nome%type</w:t>
+      </w:r>
+    </w:p>
+    <w:p>
+      <w:pPr>
+        <w:pStyle w:val="ListParagraph"/>
+        <w:jc w:val="both"/>
+        <w:rPr/>
+      </w:pPr>
+      <w:r>
+        <w:rPr/>
+        <w:t>)</w:t>
+      </w:r>
+    </w:p>
+    <w:p>
+      <w:pPr>
+        <w:pStyle w:val="ListParagraph"/>
+        <w:jc w:val="both"/>
+        <w:rPr/>
+      </w:pPr>
+      <w:r>
+        <w:rPr/>
+        <w:t>RETURN NUMBER AS</w:t>
+      </w:r>
+    </w:p>
+    <w:p>
+      <w:pPr>
+        <w:pStyle w:val="ListParagraph"/>
+        <w:jc w:val="both"/>
+        <w:rPr/>
+      </w:pPr>
+      <w:r>
+        <w:rPr/>
+        <w:t xml:space="preserve">    </w:t>
+      </w:r>
+      <w:r>
+        <w:rPr/>
+        <w:t>total NUMBER;</w:t>
+      </w:r>
+    </w:p>
+    <w:p>
+      <w:pPr>
+        <w:pStyle w:val="ListParagraph"/>
+        <w:jc w:val="both"/>
+        <w:rPr/>
+      </w:pPr>
+      <w:r>
+        <w:rPr/>
+        <w:t>BEGIN</w:t>
+      </w:r>
+    </w:p>
+    <w:p>
+      <w:pPr>
+        <w:pStyle w:val="ListParagraph"/>
+        <w:jc w:val="both"/>
+        <w:rPr/>
+      </w:pPr>
+      <w:r>
+        <w:rPr/>
+        <w:t xml:space="preserve">    </w:t>
+      </w:r>
+      <w:r>
+        <w:rPr/>
+        <w:t>SELECT sum(t.horas)</w:t>
+      </w:r>
+    </w:p>
+    <w:p>
+      <w:pPr>
+        <w:pStyle w:val="ListParagraph"/>
+        <w:jc w:val="both"/>
+        <w:rPr/>
+      </w:pPr>
+      <w:r>
+        <w:rPr/>
+        <w:t xml:space="preserve">    </w:t>
+      </w:r>
+      <w:r>
+        <w:rPr/>
+        <w:t>INTO total</w:t>
+      </w:r>
+    </w:p>
+    <w:p>
+      <w:pPr>
+        <w:pStyle w:val="ListParagraph"/>
+        <w:jc w:val="both"/>
+        <w:rPr/>
+      </w:pPr>
+      <w:r>
+        <w:rPr/>
+        <w:t xml:space="preserve">    </w:t>
+      </w:r>
+      <w:r>
+        <w:rPr/>
+        <w:t>FROM Trabalhano t</w:t>
+      </w:r>
+    </w:p>
+    <w:p>
+      <w:pPr>
+        <w:pStyle w:val="ListParagraph"/>
+        <w:jc w:val="both"/>
+        <w:rPr/>
+      </w:pPr>
+      <w:r>
+        <w:rPr/>
+        <w:t xml:space="preserve">    </w:t>
+      </w:r>
+      <w:r>
+        <w:rPr/>
+        <w:t>INNER JOIN Projeto p ON t.projeto_id = p.id_projeto</w:t>
+      </w:r>
+    </w:p>
+    <w:p>
+      <w:pPr>
+        <w:pStyle w:val="ListParagraph"/>
+        <w:jc w:val="both"/>
+        <w:rPr/>
+      </w:pPr>
+      <w:r>
+        <w:rPr/>
+        <w:t xml:space="preserve">    </w:t>
+      </w:r>
+      <w:r>
+        <w:rPr/>
+        <w:t>WHERE p.nome = nomeProjeto;</w:t>
+      </w:r>
+    </w:p>
+    <w:p>
+      <w:pPr>
+        <w:pStyle w:val="ListParagraph"/>
+        <w:jc w:val="both"/>
+        <w:rPr/>
+      </w:pPr>
+      <w:r>
+        <w:rPr/>
+        <w:t xml:space="preserve">    </w:t>
+      </w:r>
+      <w:r>
+        <w:rPr/>
+        <w:t>RETURN total;</w:t>
+      </w:r>
+    </w:p>
+    <w:p>
+      <w:pPr>
+        <w:pStyle w:val="ListParagraph"/>
+        <w:jc w:val="both"/>
+        <w:rPr/>
+      </w:pPr>
+      <w:r>
+        <w:rPr/>
+        <w:t>END;</w:t>
+      </w:r>
+    </w:p>
+    <w:p>
+      <w:pPr>
+        <w:pStyle w:val="ListParagraph"/>
+        <w:jc w:val="both"/>
+        <w:rPr/>
+      </w:pPr>
+      <w:r>
+        <w:rPr/>
+      </w:r>
+    </w:p>
+    <w:p>
+      <w:pPr>
+        <w:pStyle w:val="ListParagraph"/>
+        <w:jc w:val="both"/>
+        <w:rPr/>
+      </w:pPr>
+      <w:r>
+        <w:rPr/>
+        <w:t>DECLARE</w:t>
+      </w:r>
+    </w:p>
+    <w:p>
+      <w:pPr>
+        <w:pStyle w:val="ListParagraph"/>
+        <w:jc w:val="both"/>
+        <w:rPr/>
+      </w:pPr>
+      <w:r>
+        <w:rPr/>
+        <w:t xml:space="preserve">    </w:t>
+      </w:r>
+      <w:r>
+        <w:rPr/>
+        <w:t>nomeProj Projeto.nome%type;</w:t>
+      </w:r>
+    </w:p>
+    <w:p>
+      <w:pPr>
+        <w:pStyle w:val="ListParagraph"/>
+        <w:jc w:val="both"/>
+        <w:rPr/>
+      </w:pPr>
+      <w:r>
+        <w:rPr/>
+        <w:t>BEGIN</w:t>
+      </w:r>
+    </w:p>
+    <w:p>
+      <w:pPr>
+        <w:pStyle w:val="ListParagraph"/>
+        <w:jc w:val="both"/>
+        <w:rPr/>
+      </w:pPr>
+      <w:r>
+        <w:rPr/>
+        <w:t xml:space="preserve">    </w:t>
+      </w:r>
+      <w:r>
+        <w:rPr/>
+        <w:t>nomeProj := :nomeProj;</w:t>
+      </w:r>
+    </w:p>
+    <w:p>
+      <w:pPr>
+        <w:pStyle w:val="ListParagraph"/>
+        <w:jc w:val="both"/>
+        <w:rPr/>
+      </w:pPr>
+      <w:r>
+        <w:rPr/>
+        <w:t xml:space="preserve">    </w:t>
+      </w:r>
+      <w:r>
+        <w:rPr/>
+        <w:t xml:space="preserve">dbms_output.put_line('O projeto ' || nomeProj || ' teve um total de ' </w:t>
+      </w:r>
+    </w:p>
+    <w:p>
+      <w:pPr>
+        <w:pStyle w:val="ListParagraph"/>
+        <w:jc w:val="both"/>
+        <w:rPr/>
+      </w:pPr>
+      <w:r>
+        <w:rPr/>
+        <w:t xml:space="preserve">        </w:t>
+      </w:r>
+      <w:r>
+        <w:rPr/>
+        <w:t>|| proj_total_horas(nomeProj) || ' horas trabalhadas');</w:t>
+      </w:r>
+    </w:p>
+    <w:p>
+      <w:pPr>
+        <w:pStyle w:val="ListParagraph"/>
+        <w:jc w:val="both"/>
+        <w:rPr/>
+      </w:pPr>
+      <w:r>
+        <w:rPr/>
+        <w:t>END;</w:t>
+      </w:r>
+    </w:p>
+    <w:p>
+      <w:pPr>
+        <w:pStyle w:val="ListParagraph"/>
+        <w:jc w:val="both"/>
+        <w:rPr/>
+      </w:pPr>
+      <w:r>
+        <w:rPr/>
+      </w:r>
+    </w:p>
+    <w:p>
+      <w:pPr>
+        <w:pStyle w:val="ListParagraph"/>
+        <w:jc w:val="both"/>
+        <w:rPr/>
+      </w:pPr>
+      <w:r>
+        <w:rPr/>
+        <w:drawing>
+          <wp:anchor behindDoc="0" distT="0" distB="0" distL="0" distR="0" simplePos="0" locked="0" layoutInCell="1" allowOverlap="1" relativeHeight="4">
+            <wp:simplePos x="0" y="0"/>
+            <wp:positionH relativeFrom="column">
+              <wp:align>center</wp:align>
+            </wp:positionH>
+            <wp:positionV relativeFrom="paragraph">
+              <wp:posOffset>635</wp:posOffset>
+            </wp:positionV>
+            <wp:extent cx="4942840" cy="2617470"/>
+            <wp:effectExtent l="0" t="0" r="0" b="0"/>
+            <wp:wrapSquare wrapText="largest"/>
+            <wp:docPr id="1" name="Figura1" descr=""/>
+            <wp:cNvGraphicFramePr>
+              <a:graphicFrameLocks xmlns:a="http://schemas.openxmlformats.org/drawingml/2006/main" noChangeAspect="1"/>
+            </wp:cNvGraphicFramePr>
+            <a:graphic xmlns:a="http://schemas.openxmlformats.org/drawingml/2006/main">
+              <a:graphicData uri="http://schemas.openxmlformats.org/drawingml/2006/picture">
+                <pic:pic xmlns:pic="http://schemas.openxmlformats.org/drawingml/2006/picture">
+                  <pic:nvPicPr>
+                    <pic:cNvPr id="1" name="Figura1" descr=""/>
+                    <pic:cNvPicPr>
+                      <a:picLocks noChangeAspect="1" noChangeArrowheads="1"/>
+                    </pic:cNvPicPr>
+                  </pic:nvPicPr>
+                  <pic:blipFill>
+                    <a:blip r:embed="rId2"/>
+                    <a:stretch>
+                      <a:fillRect/>
+                    </a:stretch>
+                  </pic:blipFill>
+                  <pic:spPr bwMode="auto">
+                    <a:xfrm>
+                      <a:off x="0" y="0"/>
+                      <a:ext cx="4942840" cy="2617470"/>
+                    </a:xfrm>
+                    <a:prstGeom prst="rect">
+                      <a:avLst/>
+                    </a:prstGeom>
+                  </pic:spPr>
+                </pic:pic>
+              </a:graphicData>
+            </a:graphic>
+          </wp:anchor>
+        </w:drawing>
       </w:r>
     </w:p>
     <w:p>
@@ -543,7 +893,7 @@
       </w:r>
     </w:p>
     <w:sectPr>
-      <w:headerReference w:type="default" r:id="rId2"/>
+      <w:headerReference w:type="default" r:id="rId3"/>
       <w:type w:val="nextPage"/>
       <w:pgSz w:w="11906" w:h="16838"/>
       <w:pgMar w:left="1701" w:right="1701" w:header="708" w:top="1134" w:footer="0" w:bottom="1134" w:gutter="0"/>
@@ -562,7 +912,7 @@
     <w:tblPr>
       <w:tblW w:w="10883" w:type="dxa"/>
       <w:jc w:val="left"/>
-      <w:tblInd w:w="-1044" w:type="dxa"/>
+      <w:tblInd w:w="-1045" w:type="dxa"/>
       <w:tblBorders/>
       <w:tblCellMar>
         <w:top w:w="0" w:type="dxa"/>
@@ -601,7 +951,7 @@
               <wp:inline distT="0" distB="0" distL="0" distR="0">
                 <wp:extent cx="1381760" cy="812800"/>
                 <wp:effectExtent l="0" t="0" r="0" b="0"/>
-                <wp:docPr id="1" name="Picture 2" descr=""/>
+                <wp:docPr id="2" name="Picture 2" descr=""/>
                 <wp:cNvGraphicFramePr>
                   <a:graphicFrameLocks xmlns:a="http://schemas.openxmlformats.org/drawingml/2006/main" noChangeAspect="1"/>
                 </wp:cNvGraphicFramePr>
@@ -609,7 +959,7 @@
                   <a:graphicData uri="http://schemas.openxmlformats.org/drawingml/2006/picture">
                     <pic:pic xmlns:pic="http://schemas.openxmlformats.org/drawingml/2006/picture">
                       <pic:nvPicPr>
-                        <pic:cNvPr id="1" name="Picture 2" descr=""/>
+                        <pic:cNvPr id="2" name="Picture 2" descr=""/>
                         <pic:cNvPicPr>
                           <a:picLocks noChangeAspect="1" noChangeArrowheads="1"/>
                         </pic:cNvPicPr>
@@ -848,6 +1198,8 @@
       </w:pPr>
       <w:rPr>
         <w:rFonts w:ascii="Symbol" w:hAnsi="Symbol" w:cs="Symbol" w:hint="default"/>
+        <w:sz w:val="24"/>
+        <w:rFonts w:cs="Symbol"/>
       </w:rPr>
     </w:lvl>
     <w:lvl w:ilvl="1">
@@ -860,6 +1212,7 @@
       </w:pPr>
       <w:rPr>
         <w:rFonts w:ascii="Courier New" w:hAnsi="Courier New" w:cs="Courier New" w:hint="default"/>
+        <w:rFonts w:cs="Courier New"/>
       </w:rPr>
     </w:lvl>
     <w:lvl w:ilvl="2">
@@ -872,6 +1225,7 @@
       </w:pPr>
       <w:rPr>
         <w:rFonts w:ascii="Wingdings" w:hAnsi="Wingdings" w:cs="Wingdings" w:hint="default"/>
+        <w:rFonts w:cs="Wingdings"/>
       </w:rPr>
     </w:lvl>
     <w:lvl w:ilvl="3">
@@ -884,6 +1238,7 @@
       </w:pPr>
       <w:rPr>
         <w:rFonts w:ascii="Symbol" w:hAnsi="Symbol" w:cs="Symbol" w:hint="default"/>
+        <w:rFonts w:cs="Symbol"/>
       </w:rPr>
     </w:lvl>
     <w:lvl w:ilvl="4">
@@ -896,6 +1251,7 @@
       </w:pPr>
       <w:rPr>
         <w:rFonts w:ascii="Courier New" w:hAnsi="Courier New" w:cs="Courier New" w:hint="default"/>
+        <w:rFonts w:cs="Courier New"/>
       </w:rPr>
     </w:lvl>
     <w:lvl w:ilvl="5">
@@ -908,6 +1264,7 @@
       </w:pPr>
       <w:rPr>
         <w:rFonts w:ascii="Wingdings" w:hAnsi="Wingdings" w:cs="Wingdings" w:hint="default"/>
+        <w:rFonts w:cs="Wingdings"/>
       </w:rPr>
     </w:lvl>
     <w:lvl w:ilvl="6">
@@ -920,6 +1277,7 @@
       </w:pPr>
       <w:rPr>
         <w:rFonts w:ascii="Symbol" w:hAnsi="Symbol" w:cs="Symbol" w:hint="default"/>
+        <w:rFonts w:cs="Symbol"/>
       </w:rPr>
     </w:lvl>
     <w:lvl w:ilvl="7">
@@ -932,6 +1290,7 @@
       </w:pPr>
       <w:rPr>
         <w:rFonts w:ascii="Courier New" w:hAnsi="Courier New" w:cs="Courier New" w:hint="default"/>
+        <w:rFonts w:cs="Courier New"/>
       </w:rPr>
     </w:lvl>
     <w:lvl w:ilvl="8">
@@ -944,6 +1303,7 @@
       </w:pPr>
       <w:rPr>
         <w:rFonts w:ascii="Wingdings" w:hAnsi="Wingdings" w:cs="Wingdings" w:hint="default"/>
+        <w:rFonts w:cs="Wingdings"/>
       </w:rPr>
     </w:lvl>
   </w:abstractNum>
@@ -1287,6 +1647,70 @@
     <w:qFormat/>
     <w:rPr>
       <w:rFonts w:cs="Courier New"/>
+    </w:rPr>
+  </w:style>
+  <w:style w:type="character" w:styleId="ListLabel3">
+    <w:name w:val="ListLabel 3"/>
+    <w:qFormat/>
+    <w:rPr>
+      <w:rFonts w:cs="Symbol"/>
+      <w:sz w:val="24"/>
+    </w:rPr>
+  </w:style>
+  <w:style w:type="character" w:styleId="ListLabel4">
+    <w:name w:val="ListLabel 4"/>
+    <w:qFormat/>
+    <w:rPr>
+      <w:rFonts w:cs="Courier New"/>
+    </w:rPr>
+  </w:style>
+  <w:style w:type="character" w:styleId="ListLabel5">
+    <w:name w:val="ListLabel 5"/>
+    <w:qFormat/>
+    <w:rPr>
+      <w:rFonts w:cs="Wingdings"/>
+    </w:rPr>
+  </w:style>
+  <w:style w:type="character" w:styleId="ListLabel6">
+    <w:name w:val="ListLabel 6"/>
+    <w:qFormat/>
+    <w:rPr>
+      <w:rFonts w:cs="Symbol"/>
+    </w:rPr>
+  </w:style>
+  <w:style w:type="character" w:styleId="ListLabel7">
+    <w:name w:val="ListLabel 7"/>
+    <w:qFormat/>
+    <w:rPr>
+      <w:rFonts w:cs="Courier New"/>
+    </w:rPr>
+  </w:style>
+  <w:style w:type="character" w:styleId="ListLabel8">
+    <w:name w:val="ListLabel 8"/>
+    <w:qFormat/>
+    <w:rPr>
+      <w:rFonts w:cs="Wingdings"/>
+    </w:rPr>
+  </w:style>
+  <w:style w:type="character" w:styleId="ListLabel9">
+    <w:name w:val="ListLabel 9"/>
+    <w:qFormat/>
+    <w:rPr>
+      <w:rFonts w:cs="Symbol"/>
+    </w:rPr>
+  </w:style>
+  <w:style w:type="character" w:styleId="ListLabel10">
+    <w:name w:val="ListLabel 10"/>
+    <w:qFormat/>
+    <w:rPr>
+      <w:rFonts w:cs="Courier New"/>
+    </w:rPr>
+  </w:style>
+  <w:style w:type="character" w:styleId="ListLabel11">
+    <w:name w:val="ListLabel 11"/>
+    <w:qFormat/>
+    <w:rPr>
+      <w:rFonts w:cs="Wingdings"/>
     </w:rPr>
   </w:style>
   <w:style w:type="paragraph" w:styleId="Ttulo">

</xml_diff>

<commit_message>
Exercicio 2 da entrega
</commit_message>
<xml_diff>
--- a/Lista de exercícios - procedures e functions - Para entregar.docx
+++ b/Lista de exercícios - procedures e functions - Para entregar.docx
@@ -194,10 +194,16 @@
       <w:pPr>
         <w:pStyle w:val="ListParagraph"/>
         <w:jc w:val="both"/>
-        <w:rPr/>
-      </w:pPr>
-      <w:r>
-        <w:rPr/>
+        <w:rPr>
+          <w:rFonts w:ascii="Noto Mono" w:hAnsi="Noto Mono"/>
+        </w:rPr>
+      </w:pPr>
+      <w:r>
+        <w:rPr>
+          <w:rFonts w:ascii="Noto Mono" w:hAnsi="Noto Mono"/>
+          <w:sz w:val="21"/>
+          <w:szCs w:val="21"/>
+        </w:rPr>
         <w:t>CREATE OR REPLACE FUNCTION proj_total_horas (</w:t>
       </w:r>
     </w:p>
@@ -205,14 +211,24 @@
       <w:pPr>
         <w:pStyle w:val="ListParagraph"/>
         <w:jc w:val="both"/>
-        <w:rPr/>
-      </w:pPr>
-      <w:r>
-        <w:rPr/>
+        <w:rPr>
+          <w:rFonts w:ascii="Noto Mono" w:hAnsi="Noto Mono"/>
+        </w:rPr>
+      </w:pPr>
+      <w:r>
+        <w:rPr>
+          <w:rFonts w:ascii="Noto Mono" w:hAnsi="Noto Mono"/>
+          <w:sz w:val="21"/>
+          <w:szCs w:val="21"/>
+        </w:rPr>
         <w:t xml:space="preserve">    </w:t>
       </w:r>
       <w:r>
-        <w:rPr/>
+        <w:rPr>
+          <w:rFonts w:ascii="Noto Mono" w:hAnsi="Noto Mono"/>
+          <w:sz w:val="21"/>
+          <w:szCs w:val="21"/>
+        </w:rPr>
         <w:t>nomeProjeto IN Projeto.nome%type</w:t>
       </w:r>
     </w:p>
@@ -220,10 +236,16 @@
       <w:pPr>
         <w:pStyle w:val="ListParagraph"/>
         <w:jc w:val="both"/>
-        <w:rPr/>
-      </w:pPr>
-      <w:r>
-        <w:rPr/>
+        <w:rPr>
+          <w:rFonts w:ascii="Noto Mono" w:hAnsi="Noto Mono"/>
+        </w:rPr>
+      </w:pPr>
+      <w:r>
+        <w:rPr>
+          <w:rFonts w:ascii="Noto Mono" w:hAnsi="Noto Mono"/>
+          <w:sz w:val="21"/>
+          <w:szCs w:val="21"/>
+        </w:rPr>
         <w:t>)</w:t>
       </w:r>
     </w:p>
@@ -231,10 +253,16 @@
       <w:pPr>
         <w:pStyle w:val="ListParagraph"/>
         <w:jc w:val="both"/>
-        <w:rPr/>
-      </w:pPr>
-      <w:r>
-        <w:rPr/>
+        <w:rPr>
+          <w:rFonts w:ascii="Noto Mono" w:hAnsi="Noto Mono"/>
+        </w:rPr>
+      </w:pPr>
+      <w:r>
+        <w:rPr>
+          <w:rFonts w:ascii="Noto Mono" w:hAnsi="Noto Mono"/>
+          <w:sz w:val="21"/>
+          <w:szCs w:val="21"/>
+        </w:rPr>
         <w:t>RETURN NUMBER AS</w:t>
       </w:r>
     </w:p>
@@ -242,14 +270,24 @@
       <w:pPr>
         <w:pStyle w:val="ListParagraph"/>
         <w:jc w:val="both"/>
-        <w:rPr/>
-      </w:pPr>
-      <w:r>
-        <w:rPr/>
+        <w:rPr>
+          <w:rFonts w:ascii="Noto Mono" w:hAnsi="Noto Mono"/>
+        </w:rPr>
+      </w:pPr>
+      <w:r>
+        <w:rPr>
+          <w:rFonts w:ascii="Noto Mono" w:hAnsi="Noto Mono"/>
+          <w:sz w:val="21"/>
+          <w:szCs w:val="21"/>
+        </w:rPr>
         <w:t xml:space="preserve">    </w:t>
       </w:r>
       <w:r>
-        <w:rPr/>
+        <w:rPr>
+          <w:rFonts w:ascii="Noto Mono" w:hAnsi="Noto Mono"/>
+          <w:sz w:val="21"/>
+          <w:szCs w:val="21"/>
+        </w:rPr>
         <w:t>total NUMBER;</w:t>
       </w:r>
     </w:p>
@@ -257,10 +295,16 @@
       <w:pPr>
         <w:pStyle w:val="ListParagraph"/>
         <w:jc w:val="both"/>
-        <w:rPr/>
-      </w:pPr>
-      <w:r>
-        <w:rPr/>
+        <w:rPr>
+          <w:rFonts w:ascii="Noto Mono" w:hAnsi="Noto Mono"/>
+        </w:rPr>
+      </w:pPr>
+      <w:r>
+        <w:rPr>
+          <w:rFonts w:ascii="Noto Mono" w:hAnsi="Noto Mono"/>
+          <w:sz w:val="21"/>
+          <w:szCs w:val="21"/>
+        </w:rPr>
         <w:t>BEGIN</w:t>
       </w:r>
     </w:p>
@@ -268,14 +312,24 @@
       <w:pPr>
         <w:pStyle w:val="ListParagraph"/>
         <w:jc w:val="both"/>
-        <w:rPr/>
-      </w:pPr>
-      <w:r>
-        <w:rPr/>
+        <w:rPr>
+          <w:rFonts w:ascii="Noto Mono" w:hAnsi="Noto Mono"/>
+        </w:rPr>
+      </w:pPr>
+      <w:r>
+        <w:rPr>
+          <w:rFonts w:ascii="Noto Mono" w:hAnsi="Noto Mono"/>
+          <w:sz w:val="21"/>
+          <w:szCs w:val="21"/>
+        </w:rPr>
         <w:t xml:space="preserve">    </w:t>
       </w:r>
       <w:r>
-        <w:rPr/>
+        <w:rPr>
+          <w:rFonts w:ascii="Noto Mono" w:hAnsi="Noto Mono"/>
+          <w:sz w:val="21"/>
+          <w:szCs w:val="21"/>
+        </w:rPr>
         <w:t>SELECT sum(t.horas)</w:t>
       </w:r>
     </w:p>
@@ -283,14 +337,24 @@
       <w:pPr>
         <w:pStyle w:val="ListParagraph"/>
         <w:jc w:val="both"/>
-        <w:rPr/>
-      </w:pPr>
-      <w:r>
-        <w:rPr/>
+        <w:rPr>
+          <w:rFonts w:ascii="Noto Mono" w:hAnsi="Noto Mono"/>
+        </w:rPr>
+      </w:pPr>
+      <w:r>
+        <w:rPr>
+          <w:rFonts w:ascii="Noto Mono" w:hAnsi="Noto Mono"/>
+          <w:sz w:val="21"/>
+          <w:szCs w:val="21"/>
+        </w:rPr>
         <w:t xml:space="preserve">    </w:t>
       </w:r>
       <w:r>
-        <w:rPr/>
+        <w:rPr>
+          <w:rFonts w:ascii="Noto Mono" w:hAnsi="Noto Mono"/>
+          <w:sz w:val="21"/>
+          <w:szCs w:val="21"/>
+        </w:rPr>
         <w:t>INTO total</w:t>
       </w:r>
     </w:p>
@@ -298,14 +362,24 @@
       <w:pPr>
         <w:pStyle w:val="ListParagraph"/>
         <w:jc w:val="both"/>
-        <w:rPr/>
-      </w:pPr>
-      <w:r>
-        <w:rPr/>
+        <w:rPr>
+          <w:rFonts w:ascii="Noto Mono" w:hAnsi="Noto Mono"/>
+        </w:rPr>
+      </w:pPr>
+      <w:r>
+        <w:rPr>
+          <w:rFonts w:ascii="Noto Mono" w:hAnsi="Noto Mono"/>
+          <w:sz w:val="21"/>
+          <w:szCs w:val="21"/>
+        </w:rPr>
         <w:t xml:space="preserve">    </w:t>
       </w:r>
       <w:r>
-        <w:rPr/>
+        <w:rPr>
+          <w:rFonts w:ascii="Noto Mono" w:hAnsi="Noto Mono"/>
+          <w:sz w:val="21"/>
+          <w:szCs w:val="21"/>
+        </w:rPr>
         <w:t>FROM Trabalhano t</w:t>
       </w:r>
     </w:p>
@@ -313,14 +387,24 @@
       <w:pPr>
         <w:pStyle w:val="ListParagraph"/>
         <w:jc w:val="both"/>
-        <w:rPr/>
-      </w:pPr>
-      <w:r>
-        <w:rPr/>
+        <w:rPr>
+          <w:rFonts w:ascii="Noto Mono" w:hAnsi="Noto Mono"/>
+        </w:rPr>
+      </w:pPr>
+      <w:r>
+        <w:rPr>
+          <w:rFonts w:ascii="Noto Mono" w:hAnsi="Noto Mono"/>
+          <w:sz w:val="21"/>
+          <w:szCs w:val="21"/>
+        </w:rPr>
         <w:t xml:space="preserve">    </w:t>
       </w:r>
       <w:r>
-        <w:rPr/>
+        <w:rPr>
+          <w:rFonts w:ascii="Noto Mono" w:hAnsi="Noto Mono"/>
+          <w:sz w:val="21"/>
+          <w:szCs w:val="21"/>
+        </w:rPr>
         <w:t>INNER JOIN Projeto p ON t.projeto_id = p.id_projeto</w:t>
       </w:r>
     </w:p>
@@ -328,14 +412,24 @@
       <w:pPr>
         <w:pStyle w:val="ListParagraph"/>
         <w:jc w:val="both"/>
-        <w:rPr/>
-      </w:pPr>
-      <w:r>
-        <w:rPr/>
+        <w:rPr>
+          <w:rFonts w:ascii="Noto Mono" w:hAnsi="Noto Mono"/>
+        </w:rPr>
+      </w:pPr>
+      <w:r>
+        <w:rPr>
+          <w:rFonts w:ascii="Noto Mono" w:hAnsi="Noto Mono"/>
+          <w:sz w:val="21"/>
+          <w:szCs w:val="21"/>
+        </w:rPr>
         <w:t xml:space="preserve">    </w:t>
       </w:r>
       <w:r>
-        <w:rPr/>
+        <w:rPr>
+          <w:rFonts w:ascii="Noto Mono" w:hAnsi="Noto Mono"/>
+          <w:sz w:val="21"/>
+          <w:szCs w:val="21"/>
+        </w:rPr>
         <w:t>WHERE p.nome = nomeProjeto;</w:t>
       </w:r>
     </w:p>
@@ -343,14 +437,24 @@
       <w:pPr>
         <w:pStyle w:val="ListParagraph"/>
         <w:jc w:val="both"/>
-        <w:rPr/>
-      </w:pPr>
-      <w:r>
-        <w:rPr/>
+        <w:rPr>
+          <w:rFonts w:ascii="Noto Mono" w:hAnsi="Noto Mono"/>
+        </w:rPr>
+      </w:pPr>
+      <w:r>
+        <w:rPr>
+          <w:rFonts w:ascii="Noto Mono" w:hAnsi="Noto Mono"/>
+          <w:sz w:val="21"/>
+          <w:szCs w:val="21"/>
+        </w:rPr>
         <w:t xml:space="preserve">    </w:t>
       </w:r>
       <w:r>
-        <w:rPr/>
+        <w:rPr>
+          <w:rFonts w:ascii="Noto Mono" w:hAnsi="Noto Mono"/>
+          <w:sz w:val="21"/>
+          <w:szCs w:val="21"/>
+        </w:rPr>
         <w:t>RETURN total;</w:t>
       </w:r>
     </w:p>
@@ -358,10 +462,16 @@
       <w:pPr>
         <w:pStyle w:val="ListParagraph"/>
         <w:jc w:val="both"/>
-        <w:rPr/>
-      </w:pPr>
-      <w:r>
-        <w:rPr/>
+        <w:rPr>
+          <w:rFonts w:ascii="Noto Mono" w:hAnsi="Noto Mono"/>
+        </w:rPr>
+      </w:pPr>
+      <w:r>
+        <w:rPr>
+          <w:rFonts w:ascii="Noto Mono" w:hAnsi="Noto Mono"/>
+          <w:sz w:val="21"/>
+          <w:szCs w:val="21"/>
+        </w:rPr>
         <w:t>END;</w:t>
       </w:r>
     </w:p>
@@ -369,20 +479,34 @@
       <w:pPr>
         <w:pStyle w:val="ListParagraph"/>
         <w:jc w:val="both"/>
-        <w:rPr/>
-      </w:pPr>
-      <w:r>
-        <w:rPr/>
-      </w:r>
-    </w:p>
-    <w:p>
-      <w:pPr>
-        <w:pStyle w:val="ListParagraph"/>
-        <w:jc w:val="both"/>
-        <w:rPr/>
-      </w:pPr>
-      <w:r>
-        <w:rPr/>
+        <w:rPr>
+          <w:rFonts w:ascii="Noto Mono" w:hAnsi="Noto Mono"/>
+          <w:sz w:val="21"/>
+          <w:szCs w:val="21"/>
+        </w:rPr>
+      </w:pPr>
+      <w:r>
+        <w:rPr>
+          <w:rFonts w:ascii="Noto Mono" w:hAnsi="Noto Mono"/>
+          <w:sz w:val="21"/>
+          <w:szCs w:val="21"/>
+        </w:rPr>
+      </w:r>
+    </w:p>
+    <w:p>
+      <w:pPr>
+        <w:pStyle w:val="ListParagraph"/>
+        <w:jc w:val="both"/>
+        <w:rPr>
+          <w:rFonts w:ascii="Noto Mono" w:hAnsi="Noto Mono"/>
+        </w:rPr>
+      </w:pPr>
+      <w:r>
+        <w:rPr>
+          <w:rFonts w:ascii="Noto Mono" w:hAnsi="Noto Mono"/>
+          <w:sz w:val="21"/>
+          <w:szCs w:val="21"/>
+        </w:rPr>
         <w:t>DECLARE</w:t>
       </w:r>
     </w:p>
@@ -390,14 +514,24 @@
       <w:pPr>
         <w:pStyle w:val="ListParagraph"/>
         <w:jc w:val="both"/>
-        <w:rPr/>
-      </w:pPr>
-      <w:r>
-        <w:rPr/>
+        <w:rPr>
+          <w:rFonts w:ascii="Noto Mono" w:hAnsi="Noto Mono"/>
+        </w:rPr>
+      </w:pPr>
+      <w:r>
+        <w:rPr>
+          <w:rFonts w:ascii="Noto Mono" w:hAnsi="Noto Mono"/>
+          <w:sz w:val="21"/>
+          <w:szCs w:val="21"/>
+        </w:rPr>
         <w:t xml:space="preserve">    </w:t>
       </w:r>
       <w:r>
-        <w:rPr/>
+        <w:rPr>
+          <w:rFonts w:ascii="Noto Mono" w:hAnsi="Noto Mono"/>
+          <w:sz w:val="21"/>
+          <w:szCs w:val="21"/>
+        </w:rPr>
         <w:t>nomeProj Projeto.nome%type;</w:t>
       </w:r>
     </w:p>
@@ -405,10 +539,16 @@
       <w:pPr>
         <w:pStyle w:val="ListParagraph"/>
         <w:jc w:val="both"/>
-        <w:rPr/>
-      </w:pPr>
-      <w:r>
-        <w:rPr/>
+        <w:rPr>
+          <w:rFonts w:ascii="Noto Mono" w:hAnsi="Noto Mono"/>
+        </w:rPr>
+      </w:pPr>
+      <w:r>
+        <w:rPr>
+          <w:rFonts w:ascii="Noto Mono" w:hAnsi="Noto Mono"/>
+          <w:sz w:val="21"/>
+          <w:szCs w:val="21"/>
+        </w:rPr>
         <w:t>BEGIN</w:t>
       </w:r>
     </w:p>
@@ -416,14 +556,24 @@
       <w:pPr>
         <w:pStyle w:val="ListParagraph"/>
         <w:jc w:val="both"/>
-        <w:rPr/>
-      </w:pPr>
-      <w:r>
-        <w:rPr/>
+        <w:rPr>
+          <w:rFonts w:ascii="Noto Mono" w:hAnsi="Noto Mono"/>
+        </w:rPr>
+      </w:pPr>
+      <w:r>
+        <w:rPr>
+          <w:rFonts w:ascii="Noto Mono" w:hAnsi="Noto Mono"/>
+          <w:sz w:val="21"/>
+          <w:szCs w:val="21"/>
+        </w:rPr>
         <w:t xml:space="preserve">    </w:t>
       </w:r>
       <w:r>
-        <w:rPr/>
+        <w:rPr>
+          <w:rFonts w:ascii="Noto Mono" w:hAnsi="Noto Mono"/>
+          <w:sz w:val="21"/>
+          <w:szCs w:val="21"/>
+        </w:rPr>
         <w:t>nomeProj := :nomeProj;</w:t>
       </w:r>
     </w:p>
@@ -431,14 +581,24 @@
       <w:pPr>
         <w:pStyle w:val="ListParagraph"/>
         <w:jc w:val="both"/>
-        <w:rPr/>
-      </w:pPr>
-      <w:r>
-        <w:rPr/>
+        <w:rPr>
+          <w:rFonts w:ascii="Noto Mono" w:hAnsi="Noto Mono"/>
+        </w:rPr>
+      </w:pPr>
+      <w:r>
+        <w:rPr>
+          <w:rFonts w:ascii="Noto Mono" w:hAnsi="Noto Mono"/>
+          <w:sz w:val="21"/>
+          <w:szCs w:val="21"/>
+        </w:rPr>
         <w:t xml:space="preserve">    </w:t>
       </w:r>
       <w:r>
-        <w:rPr/>
+        <w:rPr>
+          <w:rFonts w:ascii="Noto Mono" w:hAnsi="Noto Mono"/>
+          <w:sz w:val="21"/>
+          <w:szCs w:val="21"/>
+        </w:rPr>
         <w:t xml:space="preserve">dbms_output.put_line('O projeto ' || nomeProj || ' teve um total de ' </w:t>
       </w:r>
     </w:p>
@@ -446,14 +606,24 @@
       <w:pPr>
         <w:pStyle w:val="ListParagraph"/>
         <w:jc w:val="both"/>
-        <w:rPr/>
-      </w:pPr>
-      <w:r>
-        <w:rPr/>
+        <w:rPr>
+          <w:rFonts w:ascii="Noto Mono" w:hAnsi="Noto Mono"/>
+        </w:rPr>
+      </w:pPr>
+      <w:r>
+        <w:rPr>
+          <w:rFonts w:ascii="Noto Mono" w:hAnsi="Noto Mono"/>
+          <w:sz w:val="21"/>
+          <w:szCs w:val="21"/>
+        </w:rPr>
         <w:t xml:space="preserve">        </w:t>
       </w:r>
       <w:r>
-        <w:rPr/>
+        <w:rPr>
+          <w:rFonts w:ascii="Noto Mono" w:hAnsi="Noto Mono"/>
+          <w:sz w:val="21"/>
+          <w:szCs w:val="21"/>
+        </w:rPr>
         <w:t>|| proj_total_horas(nomeProj) || ' horas trabalhadas');</w:t>
       </w:r>
     </w:p>
@@ -461,10 +631,16 @@
       <w:pPr>
         <w:pStyle w:val="ListParagraph"/>
         <w:jc w:val="both"/>
-        <w:rPr/>
-      </w:pPr>
-      <w:r>
-        <w:rPr/>
+        <w:rPr>
+          <w:rFonts w:ascii="Noto Mono" w:hAnsi="Noto Mono"/>
+        </w:rPr>
+      </w:pPr>
+      <w:r>
+        <w:rPr>
+          <w:rFonts w:ascii="Noto Mono" w:hAnsi="Noto Mono"/>
+          <w:sz w:val="21"/>
+          <w:szCs w:val="21"/>
+        </w:rPr>
         <w:t>END;</w:t>
       </w:r>
     </w:p>
@@ -487,7 +663,7 @@
       <w:r>
         <w:rPr/>
         <w:drawing>
-          <wp:anchor behindDoc="0" distT="0" distB="0" distL="0" distR="0" simplePos="0" locked="0" layoutInCell="1" allowOverlap="1" relativeHeight="4">
+          <wp:anchor behindDoc="0" distT="0" distB="0" distL="0" distR="0" simplePos="0" locked="0" layoutInCell="1" allowOverlap="1" relativeHeight="2">
             <wp:simplePos x="0" y="0"/>
             <wp:positionH relativeFrom="column">
               <wp:align>center</wp:align>
@@ -557,10 +733,7 @@
           <w:numId w:val="1"/>
         </w:numPr>
         <w:jc w:val="both"/>
-        <w:rPr>
-          <w:sz w:val="24"/>
-          <w:szCs w:val="24"/>
-        </w:rPr>
+        <w:rPr/>
       </w:pPr>
       <w:r>
         <w:rPr>
@@ -625,17 +798,644 @@
       <w:pPr>
         <w:pStyle w:val="ListParagraph"/>
         <w:jc w:val="both"/>
-        <w:rPr>
-          <w:sz w:val="24"/>
-          <w:szCs w:val="24"/>
-        </w:rPr>
-      </w:pPr>
-      <w:r>
-        <w:rPr>
-          <w:sz w:val="24"/>
-          <w:szCs w:val="24"/>
-        </w:rPr>
-        <w:t>...</w:t>
+        <w:rPr/>
+      </w:pPr>
+      <w:r>
+        <w:rPr>
+          <w:sz w:val="24"/>
+          <w:szCs w:val="24"/>
+        </w:rPr>
+        <w:t>…</w:t>
+      </w:r>
+    </w:p>
+    <w:p>
+      <w:pPr>
+        <w:pStyle w:val="ListParagraph"/>
+        <w:jc w:val="both"/>
+        <w:rPr>
+          <w:sz w:val="24"/>
+          <w:szCs w:val="24"/>
+        </w:rPr>
+      </w:pPr>
+      <w:r>
+        <w:rPr>
+          <w:sz w:val="24"/>
+          <w:szCs w:val="24"/>
+        </w:rPr>
+      </w:r>
+    </w:p>
+    <w:p>
+      <w:pPr>
+        <w:pStyle w:val="ListParagraph"/>
+        <w:bidi w:val="0"/>
+        <w:jc w:val="both"/>
+        <w:rPr>
+          <w:sz w:val="21"/>
+          <w:szCs w:val="21"/>
+        </w:rPr>
+      </w:pPr>
+      <w:r>
+        <w:rPr>
+          <w:rFonts w:ascii="Noto Mono" w:hAnsi="Noto Mono"/>
+          <w:sz w:val="21"/>
+          <w:szCs w:val="21"/>
+        </w:rPr>
+        <w:t>CREATE OR REPLACE PROCEDURE relatorio_projeto_func (</w:t>
+      </w:r>
+    </w:p>
+    <w:p>
+      <w:pPr>
+        <w:pStyle w:val="ListParagraph"/>
+        <w:bidi w:val="0"/>
+        <w:jc w:val="both"/>
+        <w:rPr>
+          <w:sz w:val="21"/>
+          <w:szCs w:val="21"/>
+        </w:rPr>
+      </w:pPr>
+      <w:r>
+        <w:rPr>
+          <w:rFonts w:ascii="Noto Mono" w:hAnsi="Noto Mono"/>
+          <w:sz w:val="21"/>
+          <w:szCs w:val="21"/>
+        </w:rPr>
+        <w:t xml:space="preserve">    </w:t>
+      </w:r>
+      <w:r>
+        <w:rPr>
+          <w:rFonts w:ascii="Noto Mono" w:hAnsi="Noto Mono"/>
+          <w:sz w:val="21"/>
+          <w:szCs w:val="21"/>
+        </w:rPr>
+        <w:t>nomeProj Projeto.nome%type</w:t>
+      </w:r>
+    </w:p>
+    <w:p>
+      <w:pPr>
+        <w:pStyle w:val="ListParagraph"/>
+        <w:bidi w:val="0"/>
+        <w:jc w:val="both"/>
+        <w:rPr>
+          <w:sz w:val="21"/>
+          <w:szCs w:val="21"/>
+        </w:rPr>
+      </w:pPr>
+      <w:r>
+        <w:rPr>
+          <w:rFonts w:ascii="Noto Mono" w:hAnsi="Noto Mono"/>
+          <w:sz w:val="21"/>
+          <w:szCs w:val="21"/>
+        </w:rPr>
+        <w:t>) AS</w:t>
+      </w:r>
+    </w:p>
+    <w:p>
+      <w:pPr>
+        <w:pStyle w:val="ListParagraph"/>
+        <w:bidi w:val="0"/>
+        <w:jc w:val="both"/>
+        <w:rPr>
+          <w:sz w:val="21"/>
+          <w:szCs w:val="21"/>
+        </w:rPr>
+      </w:pPr>
+      <w:r>
+        <w:rPr>
+          <w:rFonts w:ascii="Noto Mono" w:hAnsi="Noto Mono"/>
+          <w:sz w:val="21"/>
+          <w:szCs w:val="21"/>
+        </w:rPr>
+        <w:t>BEGIN</w:t>
+      </w:r>
+    </w:p>
+    <w:p>
+      <w:pPr>
+        <w:pStyle w:val="ListParagraph"/>
+        <w:bidi w:val="0"/>
+        <w:jc w:val="both"/>
+        <w:rPr>
+          <w:sz w:val="21"/>
+          <w:szCs w:val="21"/>
+        </w:rPr>
+      </w:pPr>
+      <w:r>
+        <w:rPr>
+          <w:rFonts w:ascii="Noto Mono" w:hAnsi="Noto Mono"/>
+          <w:sz w:val="21"/>
+          <w:szCs w:val="21"/>
+        </w:rPr>
+        <w:t xml:space="preserve">    </w:t>
+      </w:r>
+      <w:r>
+        <w:rPr>
+          <w:rFonts w:ascii="Noto Mono" w:hAnsi="Noto Mono"/>
+          <w:sz w:val="21"/>
+          <w:szCs w:val="21"/>
+        </w:rPr>
+        <w:t xml:space="preserve">dbms_output.put_line('O projeto ' || nomeProj </w:t>
+      </w:r>
+    </w:p>
+    <w:p>
+      <w:pPr>
+        <w:pStyle w:val="ListParagraph"/>
+        <w:bidi w:val="0"/>
+        <w:jc w:val="both"/>
+        <w:rPr>
+          <w:sz w:val="21"/>
+          <w:szCs w:val="21"/>
+        </w:rPr>
+      </w:pPr>
+      <w:r>
+        <w:rPr>
+          <w:rFonts w:ascii="Noto Mono" w:hAnsi="Noto Mono"/>
+          <w:sz w:val="21"/>
+          <w:szCs w:val="21"/>
+        </w:rPr>
+        <w:t xml:space="preserve">        </w:t>
+      </w:r>
+      <w:r>
+        <w:rPr>
+          <w:rFonts w:ascii="Noto Mono" w:hAnsi="Noto Mono"/>
+          <w:sz w:val="21"/>
+          <w:szCs w:val="21"/>
+        </w:rPr>
+        <w:t xml:space="preserve">|| ' apresentou o total de horas de: ' || proj_total_horas(nomeProj) </w:t>
+      </w:r>
+    </w:p>
+    <w:p>
+      <w:pPr>
+        <w:pStyle w:val="ListParagraph"/>
+        <w:bidi w:val="0"/>
+        <w:jc w:val="both"/>
+        <w:rPr>
+          <w:sz w:val="21"/>
+          <w:szCs w:val="21"/>
+        </w:rPr>
+      </w:pPr>
+      <w:r>
+        <w:rPr>
+          <w:rFonts w:ascii="Noto Mono" w:hAnsi="Noto Mono"/>
+          <w:sz w:val="21"/>
+          <w:szCs w:val="21"/>
+        </w:rPr>
+        <w:t xml:space="preserve">        </w:t>
+      </w:r>
+      <w:r>
+        <w:rPr>
+          <w:rFonts w:ascii="Noto Mono" w:hAnsi="Noto Mono"/>
+          <w:sz w:val="21"/>
+          <w:szCs w:val="21"/>
+        </w:rPr>
+        <w:t>|| ' e tem os seguintes funcionais alocados ao projeto:');</w:t>
+      </w:r>
+    </w:p>
+    <w:p>
+      <w:pPr>
+        <w:pStyle w:val="ListParagraph"/>
+        <w:bidi w:val="0"/>
+        <w:jc w:val="both"/>
+        <w:rPr>
+          <w:sz w:val="21"/>
+          <w:szCs w:val="21"/>
+        </w:rPr>
+      </w:pPr>
+      <w:r>
+        <w:rPr>
+          <w:rFonts w:ascii="Noto Mono" w:hAnsi="Noto Mono"/>
+          <w:sz w:val="21"/>
+          <w:szCs w:val="21"/>
+        </w:rPr>
+        <w:t xml:space="preserve">    </w:t>
+      </w:r>
+      <w:r>
+        <w:rPr>
+          <w:rFonts w:ascii="Noto Mono" w:hAnsi="Noto Mono"/>
+          <w:sz w:val="21"/>
+          <w:szCs w:val="21"/>
+        </w:rPr>
+        <w:t>FOR funcionario IN (</w:t>
+      </w:r>
+    </w:p>
+    <w:p>
+      <w:pPr>
+        <w:pStyle w:val="ListParagraph"/>
+        <w:bidi w:val="0"/>
+        <w:jc w:val="both"/>
+        <w:rPr>
+          <w:sz w:val="21"/>
+          <w:szCs w:val="21"/>
+        </w:rPr>
+      </w:pPr>
+      <w:r>
+        <w:rPr>
+          <w:rFonts w:ascii="Noto Mono" w:hAnsi="Noto Mono"/>
+          <w:sz w:val="21"/>
+          <w:szCs w:val="21"/>
+        </w:rPr>
+        <w:t xml:space="preserve">        </w:t>
+      </w:r>
+      <w:r>
+        <w:rPr>
+          <w:rFonts w:ascii="Noto Mono" w:hAnsi="Noto Mono"/>
+          <w:sz w:val="21"/>
+          <w:szCs w:val="21"/>
+        </w:rPr>
+        <w:t>SELECT e.nome as nome, t.horas as horas</w:t>
+      </w:r>
+    </w:p>
+    <w:p>
+      <w:pPr>
+        <w:pStyle w:val="ListParagraph"/>
+        <w:bidi w:val="0"/>
+        <w:jc w:val="both"/>
+        <w:rPr>
+          <w:sz w:val="21"/>
+          <w:szCs w:val="21"/>
+        </w:rPr>
+      </w:pPr>
+      <w:r>
+        <w:rPr>
+          <w:rFonts w:ascii="Noto Mono" w:hAnsi="Noto Mono"/>
+          <w:sz w:val="21"/>
+          <w:szCs w:val="21"/>
+        </w:rPr>
+        <w:t xml:space="preserve">        </w:t>
+      </w:r>
+      <w:r>
+        <w:rPr>
+          <w:rFonts w:ascii="Noto Mono" w:hAnsi="Noto Mono"/>
+          <w:sz w:val="21"/>
+          <w:szCs w:val="21"/>
+        </w:rPr>
+        <w:t>FROM Empregado e</w:t>
+      </w:r>
+    </w:p>
+    <w:p>
+      <w:pPr>
+        <w:pStyle w:val="ListParagraph"/>
+        <w:bidi w:val="0"/>
+        <w:jc w:val="both"/>
+        <w:rPr>
+          <w:sz w:val="21"/>
+          <w:szCs w:val="21"/>
+        </w:rPr>
+      </w:pPr>
+      <w:r>
+        <w:rPr>
+          <w:rFonts w:ascii="Noto Mono" w:hAnsi="Noto Mono"/>
+          <w:sz w:val="21"/>
+          <w:szCs w:val="21"/>
+        </w:rPr>
+        <w:t xml:space="preserve">        </w:t>
+      </w:r>
+      <w:r>
+        <w:rPr>
+          <w:rFonts w:ascii="Noto Mono" w:hAnsi="Noto Mono"/>
+          <w:sz w:val="21"/>
+          <w:szCs w:val="21"/>
+        </w:rPr>
+        <w:t>INNER JOIN Trabalhano t ON e.id_empregado = t.empregado_id</w:t>
+      </w:r>
+    </w:p>
+    <w:p>
+      <w:pPr>
+        <w:pStyle w:val="ListParagraph"/>
+        <w:bidi w:val="0"/>
+        <w:jc w:val="both"/>
+        <w:rPr>
+          <w:sz w:val="21"/>
+          <w:szCs w:val="21"/>
+        </w:rPr>
+      </w:pPr>
+      <w:r>
+        <w:rPr>
+          <w:rFonts w:ascii="Noto Mono" w:hAnsi="Noto Mono"/>
+          <w:sz w:val="21"/>
+          <w:szCs w:val="21"/>
+        </w:rPr>
+        <w:t xml:space="preserve">        </w:t>
+      </w:r>
+      <w:r>
+        <w:rPr>
+          <w:rFonts w:ascii="Noto Mono" w:hAnsi="Noto Mono"/>
+          <w:sz w:val="21"/>
+          <w:szCs w:val="21"/>
+        </w:rPr>
+        <w:t>INNER JOIN Projeto p ON t.projeto_id = p.id_projeto</w:t>
+      </w:r>
+    </w:p>
+    <w:p>
+      <w:pPr>
+        <w:pStyle w:val="ListParagraph"/>
+        <w:bidi w:val="0"/>
+        <w:jc w:val="both"/>
+        <w:rPr>
+          <w:sz w:val="21"/>
+          <w:szCs w:val="21"/>
+        </w:rPr>
+      </w:pPr>
+      <w:r>
+        <w:rPr>
+          <w:rFonts w:ascii="Noto Mono" w:hAnsi="Noto Mono"/>
+          <w:sz w:val="21"/>
+          <w:szCs w:val="21"/>
+        </w:rPr>
+        <w:t xml:space="preserve">        </w:t>
+      </w:r>
+      <w:r>
+        <w:rPr>
+          <w:rFonts w:ascii="Noto Mono" w:hAnsi="Noto Mono"/>
+          <w:sz w:val="21"/>
+          <w:szCs w:val="21"/>
+        </w:rPr>
+        <w:t>WHERE p.nome = nomeProj</w:t>
+      </w:r>
+    </w:p>
+    <w:p>
+      <w:pPr>
+        <w:pStyle w:val="ListParagraph"/>
+        <w:bidi w:val="0"/>
+        <w:jc w:val="both"/>
+        <w:rPr>
+          <w:sz w:val="21"/>
+          <w:szCs w:val="21"/>
+        </w:rPr>
+      </w:pPr>
+      <w:r>
+        <w:rPr>
+          <w:rFonts w:ascii="Noto Mono" w:hAnsi="Noto Mono"/>
+          <w:sz w:val="21"/>
+          <w:szCs w:val="21"/>
+        </w:rPr>
+        <w:t xml:space="preserve">        </w:t>
+      </w:r>
+      <w:r>
+        <w:rPr>
+          <w:rFonts w:ascii="Noto Mono" w:hAnsi="Noto Mono"/>
+          <w:sz w:val="21"/>
+          <w:szCs w:val="21"/>
+        </w:rPr>
+        <w:t>GROUP BY e.nome</w:t>
+      </w:r>
+    </w:p>
+    <w:p>
+      <w:pPr>
+        <w:pStyle w:val="ListParagraph"/>
+        <w:bidi w:val="0"/>
+        <w:jc w:val="both"/>
+        <w:rPr>
+          <w:sz w:val="21"/>
+          <w:szCs w:val="21"/>
+        </w:rPr>
+      </w:pPr>
+      <w:r>
+        <w:rPr>
+          <w:rFonts w:ascii="Noto Mono" w:hAnsi="Noto Mono"/>
+          <w:sz w:val="21"/>
+          <w:szCs w:val="21"/>
+        </w:rPr>
+        <w:t xml:space="preserve">    </w:t>
+      </w:r>
+      <w:r>
+        <w:rPr>
+          <w:rFonts w:ascii="Noto Mono" w:hAnsi="Noto Mono"/>
+          <w:sz w:val="21"/>
+          <w:szCs w:val="21"/>
+        </w:rPr>
+        <w:t>) LOOP</w:t>
+      </w:r>
+    </w:p>
+    <w:p>
+      <w:pPr>
+        <w:pStyle w:val="ListParagraph"/>
+        <w:bidi w:val="0"/>
+        <w:jc w:val="both"/>
+        <w:rPr>
+          <w:sz w:val="21"/>
+          <w:szCs w:val="21"/>
+        </w:rPr>
+      </w:pPr>
+      <w:r>
+        <w:rPr>
+          <w:rFonts w:ascii="Noto Mono" w:hAnsi="Noto Mono"/>
+          <w:sz w:val="21"/>
+          <w:szCs w:val="21"/>
+        </w:rPr>
+        <w:t xml:space="preserve">        </w:t>
+      </w:r>
+      <w:r>
+        <w:rPr>
+          <w:rFonts w:ascii="Noto Mono" w:hAnsi="Noto Mono"/>
+          <w:sz w:val="21"/>
+          <w:szCs w:val="21"/>
+        </w:rPr>
+        <w:t>dbms_output.put_line(funcionario.nome || ' - ' || funcionario.horas);</w:t>
+      </w:r>
+    </w:p>
+    <w:p>
+      <w:pPr>
+        <w:pStyle w:val="ListParagraph"/>
+        <w:bidi w:val="0"/>
+        <w:jc w:val="both"/>
+        <w:rPr>
+          <w:sz w:val="21"/>
+          <w:szCs w:val="21"/>
+        </w:rPr>
+      </w:pPr>
+      <w:r>
+        <w:rPr>
+          <w:rFonts w:ascii="Noto Mono" w:hAnsi="Noto Mono"/>
+          <w:sz w:val="21"/>
+          <w:szCs w:val="21"/>
+        </w:rPr>
+        <w:t xml:space="preserve">    </w:t>
+      </w:r>
+      <w:r>
+        <w:rPr>
+          <w:rFonts w:ascii="Noto Mono" w:hAnsi="Noto Mono"/>
+          <w:sz w:val="21"/>
+          <w:szCs w:val="21"/>
+        </w:rPr>
+        <w:t>END LOOP;</w:t>
+      </w:r>
+    </w:p>
+    <w:p>
+      <w:pPr>
+        <w:pStyle w:val="ListParagraph"/>
+        <w:bidi w:val="0"/>
+        <w:jc w:val="both"/>
+        <w:rPr>
+          <w:sz w:val="21"/>
+          <w:szCs w:val="21"/>
+        </w:rPr>
+      </w:pPr>
+      <w:r>
+        <w:rPr>
+          <w:rFonts w:ascii="Noto Mono" w:hAnsi="Noto Mono"/>
+          <w:sz w:val="21"/>
+          <w:szCs w:val="21"/>
+        </w:rPr>
+        <w:t>END;</w:t>
+      </w:r>
+    </w:p>
+    <w:p>
+      <w:pPr>
+        <w:pStyle w:val="ListParagraph"/>
+        <w:bidi w:val="0"/>
+        <w:jc w:val="both"/>
+        <w:rPr>
+          <w:rFonts w:ascii="Noto Mono" w:hAnsi="Noto Mono"/>
+        </w:rPr>
+      </w:pPr>
+      <w:r>
+        <w:rPr>
+          <w:sz w:val="21"/>
+          <w:szCs w:val="21"/>
+        </w:rPr>
+      </w:r>
+    </w:p>
+    <w:p>
+      <w:pPr>
+        <w:pStyle w:val="ListParagraph"/>
+        <w:bidi w:val="0"/>
+        <w:jc w:val="both"/>
+        <w:rPr>
+          <w:sz w:val="21"/>
+          <w:szCs w:val="21"/>
+        </w:rPr>
+      </w:pPr>
+      <w:r>
+        <w:rPr>
+          <w:rFonts w:ascii="Noto Mono" w:hAnsi="Noto Mono"/>
+          <w:sz w:val="21"/>
+          <w:szCs w:val="21"/>
+        </w:rPr>
+        <w:t>BEGIN</w:t>
+      </w:r>
+    </w:p>
+    <w:p>
+      <w:pPr>
+        <w:pStyle w:val="ListParagraph"/>
+        <w:bidi w:val="0"/>
+        <w:jc w:val="both"/>
+        <w:rPr>
+          <w:sz w:val="21"/>
+          <w:szCs w:val="21"/>
+        </w:rPr>
+      </w:pPr>
+      <w:r>
+        <w:rPr>
+          <w:rFonts w:ascii="Noto Mono" w:hAnsi="Noto Mono"/>
+          <w:sz w:val="21"/>
+          <w:szCs w:val="21"/>
+        </w:rPr>
+        <w:t xml:space="preserve">    </w:t>
+      </w:r>
+      <w:r>
+        <w:rPr>
+          <w:rFonts w:ascii="Noto Mono" w:hAnsi="Noto Mono"/>
+          <w:sz w:val="21"/>
+          <w:szCs w:val="21"/>
+        </w:rPr>
+        <w:t>relatorio_projeto_func('OJT');</w:t>
+      </w:r>
+    </w:p>
+    <w:p>
+      <w:pPr>
+        <w:pStyle w:val="ListParagraph"/>
+        <w:bidi w:val="0"/>
+        <w:jc w:val="both"/>
+        <w:rPr>
+          <w:sz w:val="21"/>
+          <w:szCs w:val="21"/>
+        </w:rPr>
+      </w:pPr>
+      <w:r>
+        <w:rPr>
+          <w:rFonts w:ascii="Noto Mono" w:hAnsi="Noto Mono"/>
+          <w:sz w:val="21"/>
+          <w:szCs w:val="21"/>
+        </w:rPr>
+        <w:t>END;</w:t>
+      </w:r>
+    </w:p>
+    <w:p>
+      <w:pPr>
+        <w:pStyle w:val="ListParagraph"/>
+        <w:bidi w:val="0"/>
+        <w:jc w:val="both"/>
+        <w:rPr>
+          <w:sz w:val="22"/>
+          <w:szCs w:val="22"/>
+        </w:rPr>
+      </w:pPr>
+      <w:r>
+        <w:rPr>
+          <w:sz w:val="22"/>
+          <w:szCs w:val="22"/>
+        </w:rPr>
+      </w:r>
+    </w:p>
+    <w:p>
+      <w:pPr>
+        <w:pStyle w:val="ListParagraph"/>
+        <w:bidi w:val="0"/>
+        <w:jc w:val="both"/>
+        <w:rPr>
+          <w:sz w:val="22"/>
+          <w:szCs w:val="22"/>
+        </w:rPr>
+      </w:pPr>
+      <w:r>
+        <w:rPr>
+          <w:sz w:val="22"/>
+          <w:szCs w:val="22"/>
+        </w:rPr>
+        <w:drawing>
+          <wp:anchor behindDoc="0" distT="0" distB="0" distL="0" distR="0" simplePos="0" locked="0" layoutInCell="1" allowOverlap="1" relativeHeight="3">
+            <wp:simplePos x="0" y="0"/>
+            <wp:positionH relativeFrom="column">
+              <wp:align>center</wp:align>
+            </wp:positionH>
+            <wp:positionV relativeFrom="paragraph">
+              <wp:posOffset>635</wp:posOffset>
+            </wp:positionV>
+            <wp:extent cx="4942840" cy="1710055"/>
+            <wp:effectExtent l="0" t="0" r="0" b="0"/>
+            <wp:wrapSquare wrapText="largest"/>
+            <wp:docPr id="2" name="Figura2" descr=""/>
+            <wp:cNvGraphicFramePr>
+              <a:graphicFrameLocks xmlns:a="http://schemas.openxmlformats.org/drawingml/2006/main" noChangeAspect="1"/>
+            </wp:cNvGraphicFramePr>
+            <a:graphic xmlns:a="http://schemas.openxmlformats.org/drawingml/2006/main">
+              <a:graphicData uri="http://schemas.openxmlformats.org/drawingml/2006/picture">
+                <pic:pic xmlns:pic="http://schemas.openxmlformats.org/drawingml/2006/picture">
+                  <pic:nvPicPr>
+                    <pic:cNvPr id="2" name="Figura2" descr=""/>
+                    <pic:cNvPicPr>
+                      <a:picLocks noChangeAspect="1" noChangeArrowheads="1"/>
+                    </pic:cNvPicPr>
+                  </pic:nvPicPr>
+                  <pic:blipFill>
+                    <a:blip r:embed="rId3"/>
+                    <a:stretch>
+                      <a:fillRect/>
+                    </a:stretch>
+                  </pic:blipFill>
+                  <pic:spPr bwMode="auto">
+                    <a:xfrm>
+                      <a:off x="0" y="0"/>
+                      <a:ext cx="4942840" cy="1710055"/>
+                    </a:xfrm>
+                    <a:prstGeom prst="rect">
+                      <a:avLst/>
+                    </a:prstGeom>
+                  </pic:spPr>
+                </pic:pic>
+              </a:graphicData>
+            </a:graphic>
+          </wp:anchor>
+        </w:drawing>
       </w:r>
     </w:p>
     <w:p>
@@ -893,7 +1693,7 @@
       </w:r>
     </w:p>
     <w:sectPr>
-      <w:headerReference w:type="default" r:id="rId3"/>
+      <w:headerReference w:type="default" r:id="rId4"/>
       <w:type w:val="nextPage"/>
       <w:pgSz w:w="11906" w:h="16838"/>
       <w:pgMar w:left="1701" w:right="1701" w:header="708" w:top="1134" w:footer="0" w:bottom="1134" w:gutter="0"/>
@@ -951,7 +1751,7 @@
               <wp:inline distT="0" distB="0" distL="0" distR="0">
                 <wp:extent cx="1381760" cy="812800"/>
                 <wp:effectExtent l="0" t="0" r="0" b="0"/>
-                <wp:docPr id="2" name="Picture 2" descr=""/>
+                <wp:docPr id="3" name="Picture 2" descr=""/>
                 <wp:cNvGraphicFramePr>
                   <a:graphicFrameLocks xmlns:a="http://schemas.openxmlformats.org/drawingml/2006/main" noChangeAspect="1"/>
                 </wp:cNvGraphicFramePr>
@@ -959,7 +1759,7 @@
                   <a:graphicData uri="http://schemas.openxmlformats.org/drawingml/2006/picture">
                     <pic:pic xmlns:pic="http://schemas.openxmlformats.org/drawingml/2006/picture">
                       <pic:nvPicPr>
-                        <pic:cNvPr id="2" name="Picture 2" descr=""/>
+                        <pic:cNvPr id="3" name="Picture 2" descr=""/>
                         <pic:cNvPicPr>
                           <a:picLocks noChangeAspect="1" noChangeArrowheads="1"/>
                         </pic:cNvPicPr>
@@ -1708,6 +2508,198 @@
   </w:style>
   <w:style w:type="character" w:styleId="ListLabel11">
     <w:name w:val="ListLabel 11"/>
+    <w:qFormat/>
+    <w:rPr>
+      <w:rFonts w:cs="Wingdings"/>
+    </w:rPr>
+  </w:style>
+  <w:style w:type="character" w:styleId="ListLabel12">
+    <w:name w:val="ListLabel 12"/>
+    <w:qFormat/>
+    <w:rPr>
+      <w:rFonts w:cs="Symbol"/>
+      <w:sz w:val="24"/>
+    </w:rPr>
+  </w:style>
+  <w:style w:type="character" w:styleId="ListLabel13">
+    <w:name w:val="ListLabel 13"/>
+    <w:qFormat/>
+    <w:rPr>
+      <w:rFonts w:cs="Courier New"/>
+    </w:rPr>
+  </w:style>
+  <w:style w:type="character" w:styleId="ListLabel14">
+    <w:name w:val="ListLabel 14"/>
+    <w:qFormat/>
+    <w:rPr>
+      <w:rFonts w:cs="Wingdings"/>
+    </w:rPr>
+  </w:style>
+  <w:style w:type="character" w:styleId="ListLabel15">
+    <w:name w:val="ListLabel 15"/>
+    <w:qFormat/>
+    <w:rPr>
+      <w:rFonts w:cs="Symbol"/>
+    </w:rPr>
+  </w:style>
+  <w:style w:type="character" w:styleId="ListLabel16">
+    <w:name w:val="ListLabel 16"/>
+    <w:qFormat/>
+    <w:rPr>
+      <w:rFonts w:cs="Courier New"/>
+    </w:rPr>
+  </w:style>
+  <w:style w:type="character" w:styleId="ListLabel17">
+    <w:name w:val="ListLabel 17"/>
+    <w:qFormat/>
+    <w:rPr>
+      <w:rFonts w:cs="Wingdings"/>
+    </w:rPr>
+  </w:style>
+  <w:style w:type="character" w:styleId="ListLabel18">
+    <w:name w:val="ListLabel 18"/>
+    <w:qFormat/>
+    <w:rPr>
+      <w:rFonts w:cs="Symbol"/>
+    </w:rPr>
+  </w:style>
+  <w:style w:type="character" w:styleId="ListLabel19">
+    <w:name w:val="ListLabel 19"/>
+    <w:qFormat/>
+    <w:rPr>
+      <w:rFonts w:cs="Courier New"/>
+    </w:rPr>
+  </w:style>
+  <w:style w:type="character" w:styleId="ListLabel20">
+    <w:name w:val="ListLabel 20"/>
+    <w:qFormat/>
+    <w:rPr>
+      <w:rFonts w:cs="Wingdings"/>
+    </w:rPr>
+  </w:style>
+  <w:style w:type="character" w:styleId="ListLabel21">
+    <w:name w:val="ListLabel 21"/>
+    <w:qFormat/>
+    <w:rPr>
+      <w:rFonts w:cs="Symbol"/>
+      <w:sz w:val="24"/>
+    </w:rPr>
+  </w:style>
+  <w:style w:type="character" w:styleId="ListLabel22">
+    <w:name w:val="ListLabel 22"/>
+    <w:qFormat/>
+    <w:rPr>
+      <w:rFonts w:cs="Courier New"/>
+    </w:rPr>
+  </w:style>
+  <w:style w:type="character" w:styleId="ListLabel23">
+    <w:name w:val="ListLabel 23"/>
+    <w:qFormat/>
+    <w:rPr>
+      <w:rFonts w:cs="Wingdings"/>
+    </w:rPr>
+  </w:style>
+  <w:style w:type="character" w:styleId="ListLabel24">
+    <w:name w:val="ListLabel 24"/>
+    <w:qFormat/>
+    <w:rPr>
+      <w:rFonts w:cs="Symbol"/>
+    </w:rPr>
+  </w:style>
+  <w:style w:type="character" w:styleId="ListLabel25">
+    <w:name w:val="ListLabel 25"/>
+    <w:qFormat/>
+    <w:rPr>
+      <w:rFonts w:cs="Courier New"/>
+    </w:rPr>
+  </w:style>
+  <w:style w:type="character" w:styleId="ListLabel26">
+    <w:name w:val="ListLabel 26"/>
+    <w:qFormat/>
+    <w:rPr>
+      <w:rFonts w:cs="Wingdings"/>
+    </w:rPr>
+  </w:style>
+  <w:style w:type="character" w:styleId="ListLabel27">
+    <w:name w:val="ListLabel 27"/>
+    <w:qFormat/>
+    <w:rPr>
+      <w:rFonts w:cs="Symbol"/>
+    </w:rPr>
+  </w:style>
+  <w:style w:type="character" w:styleId="ListLabel28">
+    <w:name w:val="ListLabel 28"/>
+    <w:qFormat/>
+    <w:rPr>
+      <w:rFonts w:cs="Courier New"/>
+    </w:rPr>
+  </w:style>
+  <w:style w:type="character" w:styleId="ListLabel29">
+    <w:name w:val="ListLabel 29"/>
+    <w:qFormat/>
+    <w:rPr>
+      <w:rFonts w:cs="Wingdings"/>
+    </w:rPr>
+  </w:style>
+  <w:style w:type="character" w:styleId="ListLabel30">
+    <w:name w:val="ListLabel 30"/>
+    <w:qFormat/>
+    <w:rPr>
+      <w:rFonts w:cs="Symbol"/>
+      <w:sz w:val="24"/>
+    </w:rPr>
+  </w:style>
+  <w:style w:type="character" w:styleId="ListLabel31">
+    <w:name w:val="ListLabel 31"/>
+    <w:qFormat/>
+    <w:rPr>
+      <w:rFonts w:cs="Courier New"/>
+    </w:rPr>
+  </w:style>
+  <w:style w:type="character" w:styleId="ListLabel32">
+    <w:name w:val="ListLabel 32"/>
+    <w:qFormat/>
+    <w:rPr>
+      <w:rFonts w:cs="Wingdings"/>
+    </w:rPr>
+  </w:style>
+  <w:style w:type="character" w:styleId="ListLabel33">
+    <w:name w:val="ListLabel 33"/>
+    <w:qFormat/>
+    <w:rPr>
+      <w:rFonts w:cs="Symbol"/>
+    </w:rPr>
+  </w:style>
+  <w:style w:type="character" w:styleId="ListLabel34">
+    <w:name w:val="ListLabel 34"/>
+    <w:qFormat/>
+    <w:rPr>
+      <w:rFonts w:cs="Courier New"/>
+    </w:rPr>
+  </w:style>
+  <w:style w:type="character" w:styleId="ListLabel35">
+    <w:name w:val="ListLabel 35"/>
+    <w:qFormat/>
+    <w:rPr>
+      <w:rFonts w:cs="Wingdings"/>
+    </w:rPr>
+  </w:style>
+  <w:style w:type="character" w:styleId="ListLabel36">
+    <w:name w:val="ListLabel 36"/>
+    <w:qFormat/>
+    <w:rPr>
+      <w:rFonts w:cs="Symbol"/>
+    </w:rPr>
+  </w:style>
+  <w:style w:type="character" w:styleId="ListLabel37">
+    <w:name w:val="ListLabel 37"/>
+    <w:qFormat/>
+    <w:rPr>
+      <w:rFonts w:cs="Courier New"/>
+    </w:rPr>
+  </w:style>
+  <w:style w:type="character" w:styleId="ListLabel38">
+    <w:name w:val="ListLabel 38"/>
     <w:qFormat/>
     <w:rPr>
       <w:rFonts w:cs="Wingdings"/>

</xml_diff>

<commit_message>
Exercicio 3 da entrega
</commit_message>
<xml_diff>
--- a/Lista de exercícios - procedures e functions - Para entregar.docx
+++ b/Lista de exercícios - procedures e functions - Para entregar.docx
@@ -164,6 +164,39 @@
     </w:p>
     <w:p>
       <w:pPr>
+        <w:pStyle w:val="Normal"/>
+        <w:jc w:val="both"/>
+        <w:rPr>
+          <w:sz w:val="24"/>
+          <w:szCs w:val="24"/>
+        </w:rPr>
+      </w:pPr>
+      <w:r>
+        <w:rPr>
+          <w:sz w:val="24"/>
+          <w:szCs w:val="24"/>
+        </w:rPr>
+        <w:t>ARTHUR FERREIRA MEDEIROS</w:t>
+      </w:r>
+    </w:p>
+    <w:p>
+      <w:pPr>
+        <w:pStyle w:val="Normal"/>
+        <w:jc w:val="both"/>
+        <w:rPr>
+          <w:sz w:val="24"/>
+          <w:szCs w:val="24"/>
+        </w:rPr>
+      </w:pPr>
+      <w:r>
+        <w:rPr>
+          <w:sz w:val="24"/>
+          <w:szCs w:val="24"/>
+        </w:rPr>
+      </w:r>
+    </w:p>
+    <w:p>
+      <w:pPr>
         <w:pStyle w:val="ListParagraph"/>
         <w:numPr>
           <w:ilvl w:val="0"/>
@@ -193,6 +226,8 @@
     <w:p>
       <w:pPr>
         <w:pStyle w:val="ListParagraph"/>
+        <w:spacing w:before="0" w:after="86"/>
+        <w:contextualSpacing/>
         <w:jc w:val="both"/>
         <w:rPr>
           <w:rFonts w:ascii="Noto Mono" w:hAnsi="Noto Mono"/>
@@ -210,6 +245,8 @@
     <w:p>
       <w:pPr>
         <w:pStyle w:val="ListParagraph"/>
+        <w:spacing w:before="0" w:after="86"/>
+        <w:contextualSpacing/>
         <w:jc w:val="both"/>
         <w:rPr>
           <w:rFonts w:ascii="Noto Mono" w:hAnsi="Noto Mono"/>
@@ -235,6 +272,8 @@
     <w:p>
       <w:pPr>
         <w:pStyle w:val="ListParagraph"/>
+        <w:spacing w:before="0" w:after="86"/>
+        <w:contextualSpacing/>
         <w:jc w:val="both"/>
         <w:rPr>
           <w:rFonts w:ascii="Noto Mono" w:hAnsi="Noto Mono"/>
@@ -252,6 +291,8 @@
     <w:p>
       <w:pPr>
         <w:pStyle w:val="ListParagraph"/>
+        <w:spacing w:before="0" w:after="86"/>
+        <w:contextualSpacing/>
         <w:jc w:val="both"/>
         <w:rPr>
           <w:rFonts w:ascii="Noto Mono" w:hAnsi="Noto Mono"/>
@@ -269,6 +310,8 @@
     <w:p>
       <w:pPr>
         <w:pStyle w:val="ListParagraph"/>
+        <w:spacing w:before="0" w:after="86"/>
+        <w:contextualSpacing/>
         <w:jc w:val="both"/>
         <w:rPr>
           <w:rFonts w:ascii="Noto Mono" w:hAnsi="Noto Mono"/>
@@ -294,6 +337,8 @@
     <w:p>
       <w:pPr>
         <w:pStyle w:val="ListParagraph"/>
+        <w:spacing w:before="0" w:after="86"/>
+        <w:contextualSpacing/>
         <w:jc w:val="both"/>
         <w:rPr>
           <w:rFonts w:ascii="Noto Mono" w:hAnsi="Noto Mono"/>
@@ -311,6 +356,8 @@
     <w:p>
       <w:pPr>
         <w:pStyle w:val="ListParagraph"/>
+        <w:spacing w:before="0" w:after="86"/>
+        <w:contextualSpacing/>
         <w:jc w:val="both"/>
         <w:rPr>
           <w:rFonts w:ascii="Noto Mono" w:hAnsi="Noto Mono"/>
@@ -336,6 +383,8 @@
     <w:p>
       <w:pPr>
         <w:pStyle w:val="ListParagraph"/>
+        <w:spacing w:before="0" w:after="86"/>
+        <w:contextualSpacing/>
         <w:jc w:val="both"/>
         <w:rPr>
           <w:rFonts w:ascii="Noto Mono" w:hAnsi="Noto Mono"/>
@@ -361,6 +410,8 @@
     <w:p>
       <w:pPr>
         <w:pStyle w:val="ListParagraph"/>
+        <w:spacing w:before="0" w:after="86"/>
+        <w:contextualSpacing/>
         <w:jc w:val="both"/>
         <w:rPr>
           <w:rFonts w:ascii="Noto Mono" w:hAnsi="Noto Mono"/>
@@ -386,6 +437,8 @@
     <w:p>
       <w:pPr>
         <w:pStyle w:val="ListParagraph"/>
+        <w:spacing w:before="0" w:after="86"/>
+        <w:contextualSpacing/>
         <w:jc w:val="both"/>
         <w:rPr>
           <w:rFonts w:ascii="Noto Mono" w:hAnsi="Noto Mono"/>
@@ -411,6 +464,8 @@
     <w:p>
       <w:pPr>
         <w:pStyle w:val="ListParagraph"/>
+        <w:spacing w:before="0" w:after="86"/>
+        <w:contextualSpacing/>
         <w:jc w:val="both"/>
         <w:rPr>
           <w:rFonts w:ascii="Noto Mono" w:hAnsi="Noto Mono"/>
@@ -436,6 +491,8 @@
     <w:p>
       <w:pPr>
         <w:pStyle w:val="ListParagraph"/>
+        <w:spacing w:before="0" w:after="86"/>
+        <w:contextualSpacing/>
         <w:jc w:val="both"/>
         <w:rPr>
           <w:rFonts w:ascii="Noto Mono" w:hAnsi="Noto Mono"/>
@@ -461,6 +518,8 @@
     <w:p>
       <w:pPr>
         <w:pStyle w:val="ListParagraph"/>
+        <w:spacing w:before="0" w:after="86"/>
+        <w:contextualSpacing/>
         <w:jc w:val="both"/>
         <w:rPr>
           <w:rFonts w:ascii="Noto Mono" w:hAnsi="Noto Mono"/>
@@ -478,24 +537,28 @@
     <w:p>
       <w:pPr>
         <w:pStyle w:val="ListParagraph"/>
-        <w:jc w:val="both"/>
-        <w:rPr>
-          <w:rFonts w:ascii="Noto Mono" w:hAnsi="Noto Mono"/>
-          <w:sz w:val="21"/>
-          <w:szCs w:val="21"/>
-        </w:rPr>
-      </w:pPr>
-      <w:r>
-        <w:rPr>
-          <w:rFonts w:ascii="Noto Mono" w:hAnsi="Noto Mono"/>
-          <w:sz w:val="21"/>
-          <w:szCs w:val="21"/>
-        </w:rPr>
-      </w:r>
-    </w:p>
-    <w:p>
-      <w:pPr>
-        <w:pStyle w:val="ListParagraph"/>
+        <w:spacing w:before="0" w:after="86"/>
+        <w:contextualSpacing/>
+        <w:jc w:val="both"/>
+        <w:rPr>
+          <w:rFonts w:ascii="Noto Mono" w:hAnsi="Noto Mono"/>
+          <w:sz w:val="21"/>
+          <w:szCs w:val="21"/>
+        </w:rPr>
+      </w:pPr>
+      <w:r>
+        <w:rPr>
+          <w:rFonts w:ascii="Noto Mono" w:hAnsi="Noto Mono"/>
+          <w:sz w:val="21"/>
+          <w:szCs w:val="21"/>
+        </w:rPr>
+      </w:r>
+    </w:p>
+    <w:p>
+      <w:pPr>
+        <w:pStyle w:val="ListParagraph"/>
+        <w:spacing w:before="0" w:after="86"/>
+        <w:contextualSpacing/>
         <w:jc w:val="both"/>
         <w:rPr>
           <w:rFonts w:ascii="Noto Mono" w:hAnsi="Noto Mono"/>
@@ -513,6 +576,8 @@
     <w:p>
       <w:pPr>
         <w:pStyle w:val="ListParagraph"/>
+        <w:spacing w:before="0" w:after="86"/>
+        <w:contextualSpacing/>
         <w:jc w:val="both"/>
         <w:rPr>
           <w:rFonts w:ascii="Noto Mono" w:hAnsi="Noto Mono"/>
@@ -538,6 +603,8 @@
     <w:p>
       <w:pPr>
         <w:pStyle w:val="ListParagraph"/>
+        <w:spacing w:before="0" w:after="86"/>
+        <w:contextualSpacing/>
         <w:jc w:val="both"/>
         <w:rPr>
           <w:rFonts w:ascii="Noto Mono" w:hAnsi="Noto Mono"/>
@@ -555,6 +622,8 @@
     <w:p>
       <w:pPr>
         <w:pStyle w:val="ListParagraph"/>
+        <w:spacing w:before="0" w:after="86"/>
+        <w:contextualSpacing/>
         <w:jc w:val="both"/>
         <w:rPr>
           <w:rFonts w:ascii="Noto Mono" w:hAnsi="Noto Mono"/>
@@ -580,6 +649,8 @@
     <w:p>
       <w:pPr>
         <w:pStyle w:val="ListParagraph"/>
+        <w:spacing w:before="0" w:after="86"/>
+        <w:contextualSpacing/>
         <w:jc w:val="both"/>
         <w:rPr>
           <w:rFonts w:ascii="Noto Mono" w:hAnsi="Noto Mono"/>
@@ -605,6 +676,8 @@
     <w:p>
       <w:pPr>
         <w:pStyle w:val="ListParagraph"/>
+        <w:spacing w:before="0" w:after="86"/>
+        <w:contextualSpacing/>
         <w:jc w:val="both"/>
         <w:rPr>
           <w:rFonts w:ascii="Noto Mono" w:hAnsi="Noto Mono"/>
@@ -630,6 +703,8 @@
     <w:p>
       <w:pPr>
         <w:pStyle w:val="ListParagraph"/>
+        <w:spacing w:before="0" w:after="86"/>
+        <w:contextualSpacing/>
         <w:jc w:val="both"/>
         <w:rPr>
           <w:rFonts w:ascii="Noto Mono" w:hAnsi="Noto Mono"/>
@@ -828,6 +903,8 @@
       <w:pPr>
         <w:pStyle w:val="ListParagraph"/>
         <w:bidi w:val="0"/>
+        <w:spacing w:before="0" w:after="0"/>
+        <w:contextualSpacing/>
         <w:jc w:val="both"/>
         <w:rPr>
           <w:sz w:val="21"/>
@@ -847,6 +924,8 @@
       <w:pPr>
         <w:pStyle w:val="ListParagraph"/>
         <w:bidi w:val="0"/>
+        <w:spacing w:before="0" w:after="0"/>
+        <w:contextualSpacing/>
         <w:jc w:val="both"/>
         <w:rPr>
           <w:sz w:val="21"/>
@@ -874,6 +953,8 @@
       <w:pPr>
         <w:pStyle w:val="ListParagraph"/>
         <w:bidi w:val="0"/>
+        <w:spacing w:before="0" w:after="0"/>
+        <w:contextualSpacing/>
         <w:jc w:val="both"/>
         <w:rPr>
           <w:sz w:val="21"/>
@@ -893,6 +974,8 @@
       <w:pPr>
         <w:pStyle w:val="ListParagraph"/>
         <w:bidi w:val="0"/>
+        <w:spacing w:before="0" w:after="0"/>
+        <w:contextualSpacing/>
         <w:jc w:val="both"/>
         <w:rPr>
           <w:sz w:val="21"/>
@@ -912,6 +995,8 @@
       <w:pPr>
         <w:pStyle w:val="ListParagraph"/>
         <w:bidi w:val="0"/>
+        <w:spacing w:before="0" w:after="0"/>
+        <w:contextualSpacing/>
         <w:jc w:val="both"/>
         <w:rPr>
           <w:sz w:val="21"/>
@@ -939,6 +1024,8 @@
       <w:pPr>
         <w:pStyle w:val="ListParagraph"/>
         <w:bidi w:val="0"/>
+        <w:spacing w:before="0" w:after="0"/>
+        <w:contextualSpacing/>
         <w:jc w:val="both"/>
         <w:rPr>
           <w:sz w:val="21"/>
@@ -966,6 +1053,8 @@
       <w:pPr>
         <w:pStyle w:val="ListParagraph"/>
         <w:bidi w:val="0"/>
+        <w:spacing w:before="0" w:after="0"/>
+        <w:contextualSpacing/>
         <w:jc w:val="both"/>
         <w:rPr>
           <w:sz w:val="21"/>
@@ -993,6 +1082,8 @@
       <w:pPr>
         <w:pStyle w:val="ListParagraph"/>
         <w:bidi w:val="0"/>
+        <w:spacing w:before="0" w:after="0"/>
+        <w:contextualSpacing/>
         <w:jc w:val="both"/>
         <w:rPr>
           <w:sz w:val="21"/>
@@ -1020,6 +1111,8 @@
       <w:pPr>
         <w:pStyle w:val="ListParagraph"/>
         <w:bidi w:val="0"/>
+        <w:spacing w:before="0" w:after="0"/>
+        <w:contextualSpacing/>
         <w:jc w:val="both"/>
         <w:rPr>
           <w:sz w:val="21"/>
@@ -1047,6 +1140,8 @@
       <w:pPr>
         <w:pStyle w:val="ListParagraph"/>
         <w:bidi w:val="0"/>
+        <w:spacing w:before="0" w:after="0"/>
+        <w:contextualSpacing/>
         <w:jc w:val="both"/>
         <w:rPr>
           <w:sz w:val="21"/>
@@ -1074,6 +1169,8 @@
       <w:pPr>
         <w:pStyle w:val="ListParagraph"/>
         <w:bidi w:val="0"/>
+        <w:spacing w:before="0" w:after="0"/>
+        <w:contextualSpacing/>
         <w:jc w:val="both"/>
         <w:rPr>
           <w:sz w:val="21"/>
@@ -1101,6 +1198,8 @@
       <w:pPr>
         <w:pStyle w:val="ListParagraph"/>
         <w:bidi w:val="0"/>
+        <w:spacing w:before="0" w:after="0"/>
+        <w:contextualSpacing/>
         <w:jc w:val="both"/>
         <w:rPr>
           <w:sz w:val="21"/>
@@ -1128,6 +1227,8 @@
       <w:pPr>
         <w:pStyle w:val="ListParagraph"/>
         <w:bidi w:val="0"/>
+        <w:spacing w:before="0" w:after="0"/>
+        <w:contextualSpacing/>
         <w:jc w:val="both"/>
         <w:rPr>
           <w:sz w:val="21"/>
@@ -1155,6 +1256,8 @@
       <w:pPr>
         <w:pStyle w:val="ListParagraph"/>
         <w:bidi w:val="0"/>
+        <w:spacing w:before="0" w:after="0"/>
+        <w:contextualSpacing/>
         <w:jc w:val="both"/>
         <w:rPr>
           <w:sz w:val="21"/>
@@ -1182,6 +1285,8 @@
       <w:pPr>
         <w:pStyle w:val="ListParagraph"/>
         <w:bidi w:val="0"/>
+        <w:spacing w:before="0" w:after="0"/>
+        <w:contextualSpacing/>
         <w:jc w:val="both"/>
         <w:rPr>
           <w:sz w:val="21"/>
@@ -1209,6 +1314,8 @@
       <w:pPr>
         <w:pStyle w:val="ListParagraph"/>
         <w:bidi w:val="0"/>
+        <w:spacing w:before="0" w:after="0"/>
+        <w:contextualSpacing/>
         <w:jc w:val="both"/>
         <w:rPr>
           <w:sz w:val="21"/>
@@ -1236,6 +1343,8 @@
       <w:pPr>
         <w:pStyle w:val="ListParagraph"/>
         <w:bidi w:val="0"/>
+        <w:spacing w:before="0" w:after="0"/>
+        <w:contextualSpacing/>
         <w:jc w:val="both"/>
         <w:rPr>
           <w:sz w:val="21"/>
@@ -1263,6 +1372,8 @@
       <w:pPr>
         <w:pStyle w:val="ListParagraph"/>
         <w:bidi w:val="0"/>
+        <w:spacing w:before="0" w:after="0"/>
+        <w:contextualSpacing/>
         <w:jc w:val="both"/>
         <w:rPr>
           <w:sz w:val="21"/>
@@ -1282,22 +1393,25 @@
       <w:pPr>
         <w:pStyle w:val="ListParagraph"/>
         <w:bidi w:val="0"/>
-        <w:jc w:val="both"/>
-        <w:rPr>
-          <w:rFonts w:ascii="Noto Mono" w:hAnsi="Noto Mono"/>
-        </w:rPr>
-      </w:pPr>
-      <w:r>
-        <w:rPr>
-          <w:sz w:val="21"/>
-          <w:szCs w:val="21"/>
-        </w:rPr>
-      </w:r>
-    </w:p>
-    <w:p>
-      <w:pPr>
-        <w:pStyle w:val="ListParagraph"/>
-        <w:bidi w:val="0"/>
+        <w:spacing w:before="0" w:after="0"/>
+        <w:contextualSpacing/>
+        <w:jc w:val="both"/>
+        <w:rPr>
+          <w:rFonts w:ascii="Noto Mono" w:hAnsi="Noto Mono"/>
+        </w:rPr>
+      </w:pPr>
+      <w:r>
+        <w:rPr>
+          <w:rFonts w:ascii="Noto Mono" w:hAnsi="Noto Mono"/>
+        </w:rPr>
+      </w:r>
+    </w:p>
+    <w:p>
+      <w:pPr>
+        <w:pStyle w:val="ListParagraph"/>
+        <w:bidi w:val="0"/>
+        <w:spacing w:before="0" w:after="0"/>
+        <w:contextualSpacing/>
         <w:jc w:val="both"/>
         <w:rPr>
           <w:sz w:val="21"/>
@@ -1317,6 +1431,8 @@
       <w:pPr>
         <w:pStyle w:val="ListParagraph"/>
         <w:bidi w:val="0"/>
+        <w:spacing w:before="0" w:after="0"/>
+        <w:contextualSpacing/>
         <w:jc w:val="both"/>
         <w:rPr>
           <w:sz w:val="21"/>
@@ -1344,6 +1460,8 @@
       <w:pPr>
         <w:pStyle w:val="ListParagraph"/>
         <w:bidi w:val="0"/>
+        <w:spacing w:before="0" w:after="0"/>
+        <w:contextualSpacing/>
         <w:jc w:val="both"/>
         <w:rPr>
           <w:sz w:val="21"/>
@@ -1684,16 +1802,853 @@
     <w:p>
       <w:pPr>
         <w:pStyle w:val="Normal"/>
-        <w:spacing w:before="0" w:after="200"/>
-        <w:jc w:val="both"/>
-        <w:rPr/>
-      </w:pPr>
-      <w:r>
-        <w:rPr/>
+        <w:bidi w:val="0"/>
+        <w:spacing w:before="0" w:after="0"/>
+        <w:jc w:val="both"/>
+        <w:rPr>
+          <w:rFonts w:ascii="Noto Mono" w:hAnsi="Noto Mono"/>
+          <w:sz w:val="21"/>
+          <w:szCs w:val="21"/>
+        </w:rPr>
+      </w:pPr>
+      <w:r>
+        <w:rPr>
+          <w:rFonts w:ascii="Noto Mono" w:hAnsi="Noto Mono"/>
+          <w:sz w:val="21"/>
+          <w:szCs w:val="21"/>
+        </w:rPr>
+        <w:t>CREATE OR REPLACE PROCEDURE relatorio_projetos AS</w:t>
+      </w:r>
+    </w:p>
+    <w:p>
+      <w:pPr>
+        <w:pStyle w:val="Normal"/>
+        <w:bidi w:val="0"/>
+        <w:spacing w:before="0" w:after="0"/>
+        <w:jc w:val="both"/>
+        <w:rPr>
+          <w:rFonts w:ascii="Noto Mono" w:hAnsi="Noto Mono"/>
+          <w:sz w:val="21"/>
+          <w:szCs w:val="21"/>
+        </w:rPr>
+      </w:pPr>
+      <w:r>
+        <w:rPr>
+          <w:rFonts w:ascii="Noto Mono" w:hAnsi="Noto Mono"/>
+          <w:sz w:val="21"/>
+          <w:szCs w:val="21"/>
+        </w:rPr>
+        <w:t>BEGIN</w:t>
+      </w:r>
+    </w:p>
+    <w:p>
+      <w:pPr>
+        <w:pStyle w:val="Normal"/>
+        <w:bidi w:val="0"/>
+        <w:spacing w:before="0" w:after="0"/>
+        <w:jc w:val="both"/>
+        <w:rPr>
+          <w:rFonts w:ascii="Noto Mono" w:hAnsi="Noto Mono"/>
+          <w:sz w:val="21"/>
+          <w:szCs w:val="21"/>
+        </w:rPr>
+      </w:pPr>
+      <w:r>
+        <w:rPr>
+          <w:rFonts w:ascii="Noto Mono" w:hAnsi="Noto Mono"/>
+          <w:sz w:val="21"/>
+          <w:szCs w:val="21"/>
+        </w:rPr>
+        <w:t xml:space="preserve">    </w:t>
+      </w:r>
+      <w:r>
+        <w:rPr>
+          <w:rFonts w:ascii="Noto Mono" w:hAnsi="Noto Mono"/>
+          <w:sz w:val="21"/>
+          <w:szCs w:val="21"/>
+        </w:rPr>
+        <w:t>FOR proj IN (</w:t>
+      </w:r>
+    </w:p>
+    <w:p>
+      <w:pPr>
+        <w:pStyle w:val="Normal"/>
+        <w:bidi w:val="0"/>
+        <w:spacing w:before="0" w:after="0"/>
+        <w:jc w:val="both"/>
+        <w:rPr>
+          <w:rFonts w:ascii="Noto Mono" w:hAnsi="Noto Mono"/>
+          <w:sz w:val="21"/>
+          <w:szCs w:val="21"/>
+        </w:rPr>
+      </w:pPr>
+      <w:r>
+        <w:rPr>
+          <w:rFonts w:ascii="Noto Mono" w:hAnsi="Noto Mono"/>
+          <w:sz w:val="21"/>
+          <w:szCs w:val="21"/>
+        </w:rPr>
+        <w:t xml:space="preserve">        </w:t>
+      </w:r>
+      <w:r>
+        <w:rPr>
+          <w:rFonts w:ascii="Noto Mono" w:hAnsi="Noto Mono"/>
+          <w:sz w:val="21"/>
+          <w:szCs w:val="21"/>
+        </w:rPr>
+        <w:t>SELECT p.id_projeto as id, p.nome as nome, p.data_inicio as inicio, c.nome as cliente</w:t>
+      </w:r>
+    </w:p>
+    <w:p>
+      <w:pPr>
+        <w:pStyle w:val="Normal"/>
+        <w:bidi w:val="0"/>
+        <w:spacing w:before="0" w:after="0"/>
+        <w:jc w:val="both"/>
+        <w:rPr>
+          <w:rFonts w:ascii="Noto Mono" w:hAnsi="Noto Mono"/>
+          <w:sz w:val="21"/>
+          <w:szCs w:val="21"/>
+        </w:rPr>
+      </w:pPr>
+      <w:r>
+        <w:rPr>
+          <w:rFonts w:ascii="Noto Mono" w:hAnsi="Noto Mono"/>
+          <w:sz w:val="21"/>
+          <w:szCs w:val="21"/>
+        </w:rPr>
+        <w:t xml:space="preserve">        </w:t>
+      </w:r>
+      <w:r>
+        <w:rPr>
+          <w:rFonts w:ascii="Noto Mono" w:hAnsi="Noto Mono"/>
+          <w:sz w:val="21"/>
+          <w:szCs w:val="21"/>
+        </w:rPr>
+        <w:t>FROM Projeto p</w:t>
+      </w:r>
+    </w:p>
+    <w:p>
+      <w:pPr>
+        <w:pStyle w:val="Normal"/>
+        <w:bidi w:val="0"/>
+        <w:spacing w:before="0" w:after="0"/>
+        <w:jc w:val="both"/>
+        <w:rPr>
+          <w:rFonts w:ascii="Noto Mono" w:hAnsi="Noto Mono"/>
+          <w:sz w:val="21"/>
+          <w:szCs w:val="21"/>
+        </w:rPr>
+      </w:pPr>
+      <w:r>
+        <w:rPr>
+          <w:rFonts w:ascii="Noto Mono" w:hAnsi="Noto Mono"/>
+          <w:sz w:val="21"/>
+          <w:szCs w:val="21"/>
+        </w:rPr>
+        <w:t xml:space="preserve">        </w:t>
+      </w:r>
+      <w:r>
+        <w:rPr>
+          <w:rFonts w:ascii="Noto Mono" w:hAnsi="Noto Mono"/>
+          <w:sz w:val="21"/>
+          <w:szCs w:val="21"/>
+        </w:rPr>
+        <w:t>INNER JOIN Projeto_Cliente po ON p.id_projeto = po.projeto_id</w:t>
+      </w:r>
+    </w:p>
+    <w:p>
+      <w:pPr>
+        <w:pStyle w:val="Normal"/>
+        <w:bidi w:val="0"/>
+        <w:spacing w:before="0" w:after="0"/>
+        <w:jc w:val="both"/>
+        <w:rPr>
+          <w:rFonts w:ascii="Noto Mono" w:hAnsi="Noto Mono"/>
+          <w:sz w:val="21"/>
+          <w:szCs w:val="21"/>
+        </w:rPr>
+      </w:pPr>
+      <w:r>
+        <w:rPr>
+          <w:rFonts w:ascii="Noto Mono" w:hAnsi="Noto Mono"/>
+          <w:sz w:val="21"/>
+          <w:szCs w:val="21"/>
+        </w:rPr>
+        <w:t xml:space="preserve">        </w:t>
+      </w:r>
+      <w:r>
+        <w:rPr>
+          <w:rFonts w:ascii="Noto Mono" w:hAnsi="Noto Mono"/>
+          <w:sz w:val="21"/>
+          <w:szCs w:val="21"/>
+        </w:rPr>
+        <w:t>INNER JOIN Cliente c ON po.cliente_id = c.id_cliente</w:t>
+      </w:r>
+    </w:p>
+    <w:p>
+      <w:pPr>
+        <w:pStyle w:val="Normal"/>
+        <w:bidi w:val="0"/>
+        <w:spacing w:before="0" w:after="0"/>
+        <w:jc w:val="both"/>
+        <w:rPr>
+          <w:rFonts w:ascii="Noto Mono" w:hAnsi="Noto Mono"/>
+          <w:sz w:val="21"/>
+          <w:szCs w:val="21"/>
+        </w:rPr>
+      </w:pPr>
+      <w:r>
+        <w:rPr>
+          <w:rFonts w:ascii="Noto Mono" w:hAnsi="Noto Mono"/>
+          <w:sz w:val="21"/>
+          <w:szCs w:val="21"/>
+        </w:rPr>
+        <w:t xml:space="preserve">    </w:t>
+      </w:r>
+      <w:r>
+        <w:rPr>
+          <w:rFonts w:ascii="Noto Mono" w:hAnsi="Noto Mono"/>
+          <w:sz w:val="21"/>
+          <w:szCs w:val="21"/>
+        </w:rPr>
+        <w:t>) LOOP</w:t>
+      </w:r>
+    </w:p>
+    <w:p>
+      <w:pPr>
+        <w:pStyle w:val="Normal"/>
+        <w:bidi w:val="0"/>
+        <w:spacing w:before="0" w:after="0"/>
+        <w:jc w:val="both"/>
+        <w:rPr>
+          <w:rFonts w:ascii="Noto Mono" w:hAnsi="Noto Mono"/>
+          <w:sz w:val="21"/>
+          <w:szCs w:val="21"/>
+        </w:rPr>
+      </w:pPr>
+      <w:r>
+        <w:rPr>
+          <w:rFonts w:ascii="Noto Mono" w:hAnsi="Noto Mono"/>
+          <w:sz w:val="21"/>
+          <w:szCs w:val="21"/>
+        </w:rPr>
+        <w:t xml:space="preserve">        </w:t>
+      </w:r>
+      <w:r>
+        <w:rPr>
+          <w:rFonts w:ascii="Noto Mono" w:hAnsi="Noto Mono"/>
+          <w:sz w:val="21"/>
+          <w:szCs w:val="21"/>
+        </w:rPr>
+        <w:t>dbms_output.put_line(</w:t>
+      </w:r>
+    </w:p>
+    <w:p>
+      <w:pPr>
+        <w:pStyle w:val="Normal"/>
+        <w:bidi w:val="0"/>
+        <w:spacing w:before="0" w:after="0"/>
+        <w:jc w:val="both"/>
+        <w:rPr>
+          <w:rFonts w:ascii="Noto Mono" w:hAnsi="Noto Mono"/>
+          <w:sz w:val="21"/>
+          <w:szCs w:val="21"/>
+        </w:rPr>
+      </w:pPr>
+      <w:r>
+        <w:rPr>
+          <w:rFonts w:ascii="Noto Mono" w:hAnsi="Noto Mono"/>
+          <w:sz w:val="21"/>
+          <w:szCs w:val="21"/>
+        </w:rPr>
+        <w:t xml:space="preserve">            </w:t>
+      </w:r>
+      <w:r>
+        <w:rPr>
+          <w:rFonts w:ascii="Noto Mono" w:hAnsi="Noto Mono"/>
+          <w:sz w:val="21"/>
+          <w:szCs w:val="21"/>
+        </w:rPr>
+        <w:t xml:space="preserve">proj.nome || ' - ' || </w:t>
+      </w:r>
+    </w:p>
+    <w:p>
+      <w:pPr>
+        <w:pStyle w:val="Normal"/>
+        <w:bidi w:val="0"/>
+        <w:spacing w:before="0" w:after="0"/>
+        <w:jc w:val="both"/>
+        <w:rPr>
+          <w:rFonts w:ascii="Noto Mono" w:hAnsi="Noto Mono"/>
+          <w:sz w:val="21"/>
+          <w:szCs w:val="21"/>
+        </w:rPr>
+      </w:pPr>
+      <w:r>
+        <w:rPr>
+          <w:rFonts w:ascii="Noto Mono" w:hAnsi="Noto Mono"/>
+          <w:sz w:val="21"/>
+          <w:szCs w:val="21"/>
+        </w:rPr>
+        <w:t xml:space="preserve">            </w:t>
+      </w:r>
+      <w:r>
+        <w:rPr>
+          <w:rFonts w:ascii="Noto Mono" w:hAnsi="Noto Mono"/>
+          <w:sz w:val="21"/>
+          <w:szCs w:val="21"/>
+        </w:rPr>
+        <w:t xml:space="preserve">proj.inicio || ' - ' || </w:t>
+      </w:r>
+    </w:p>
+    <w:p>
+      <w:pPr>
+        <w:pStyle w:val="Normal"/>
+        <w:bidi w:val="0"/>
+        <w:spacing w:before="0" w:after="0"/>
+        <w:jc w:val="both"/>
+        <w:rPr>
+          <w:rFonts w:ascii="Noto Mono" w:hAnsi="Noto Mono"/>
+          <w:sz w:val="21"/>
+          <w:szCs w:val="21"/>
+        </w:rPr>
+      </w:pPr>
+      <w:r>
+        <w:rPr>
+          <w:rFonts w:ascii="Noto Mono" w:hAnsi="Noto Mono"/>
+          <w:sz w:val="21"/>
+          <w:szCs w:val="21"/>
+        </w:rPr>
+        <w:t xml:space="preserve">            </w:t>
+      </w:r>
+      <w:r>
+        <w:rPr>
+          <w:rFonts w:ascii="Noto Mono" w:hAnsi="Noto Mono"/>
+          <w:sz w:val="21"/>
+          <w:szCs w:val="21"/>
+        </w:rPr>
+        <w:t>proj.cliente);</w:t>
+      </w:r>
+    </w:p>
+    <w:p>
+      <w:pPr>
+        <w:pStyle w:val="Normal"/>
+        <w:bidi w:val="0"/>
+        <w:spacing w:before="0" w:after="0"/>
+        <w:jc w:val="both"/>
+        <w:rPr>
+          <w:rFonts w:ascii="Noto Mono" w:hAnsi="Noto Mono"/>
+          <w:sz w:val="21"/>
+          <w:szCs w:val="21"/>
+        </w:rPr>
+      </w:pPr>
+      <w:r>
+        <w:rPr>
+          <w:rFonts w:ascii="Noto Mono" w:hAnsi="Noto Mono"/>
+          <w:sz w:val="21"/>
+          <w:szCs w:val="21"/>
+        </w:rPr>
+        <w:t xml:space="preserve">        </w:t>
+      </w:r>
+      <w:r>
+        <w:rPr>
+          <w:rFonts w:ascii="Noto Mono" w:hAnsi="Noto Mono"/>
+          <w:sz w:val="21"/>
+          <w:szCs w:val="21"/>
+        </w:rPr>
+        <w:t>dbms_output.put_line('Apresenta os seguintes funcionários:');</w:t>
+      </w:r>
+    </w:p>
+    <w:p>
+      <w:pPr>
+        <w:pStyle w:val="Normal"/>
+        <w:bidi w:val="0"/>
+        <w:spacing w:before="0" w:after="0"/>
+        <w:jc w:val="both"/>
+        <w:rPr>
+          <w:rFonts w:ascii="Noto Mono" w:hAnsi="Noto Mono"/>
+          <w:sz w:val="21"/>
+          <w:szCs w:val="21"/>
+        </w:rPr>
+      </w:pPr>
+      <w:r>
+        <w:rPr>
+          <w:rFonts w:ascii="Noto Mono" w:hAnsi="Noto Mono"/>
+          <w:sz w:val="21"/>
+          <w:szCs w:val="21"/>
+        </w:rPr>
+        <w:t xml:space="preserve">        </w:t>
+      </w:r>
+      <w:r>
+        <w:rPr>
+          <w:rFonts w:ascii="Noto Mono" w:hAnsi="Noto Mono"/>
+          <w:sz w:val="21"/>
+          <w:szCs w:val="21"/>
+        </w:rPr>
+        <w:t>FOR funcionario IN (</w:t>
+      </w:r>
+    </w:p>
+    <w:p>
+      <w:pPr>
+        <w:pStyle w:val="Normal"/>
+        <w:bidi w:val="0"/>
+        <w:spacing w:before="0" w:after="0"/>
+        <w:jc w:val="both"/>
+        <w:rPr>
+          <w:rFonts w:ascii="Noto Mono" w:hAnsi="Noto Mono"/>
+          <w:sz w:val="21"/>
+          <w:szCs w:val="21"/>
+        </w:rPr>
+      </w:pPr>
+      <w:r>
+        <w:rPr>
+          <w:rFonts w:ascii="Noto Mono" w:hAnsi="Noto Mono"/>
+          <w:sz w:val="21"/>
+          <w:szCs w:val="21"/>
+        </w:rPr>
+        <w:t xml:space="preserve">            </w:t>
+      </w:r>
+      <w:r>
+        <w:rPr>
+          <w:rFonts w:ascii="Noto Mono" w:hAnsi="Noto Mono"/>
+          <w:sz w:val="21"/>
+          <w:szCs w:val="21"/>
+        </w:rPr>
+        <w:t>SELECT e.nome as nome, t.horas as horas</w:t>
+      </w:r>
+    </w:p>
+    <w:p>
+      <w:pPr>
+        <w:pStyle w:val="Normal"/>
+        <w:bidi w:val="0"/>
+        <w:spacing w:before="0" w:after="0"/>
+        <w:jc w:val="both"/>
+        <w:rPr>
+          <w:rFonts w:ascii="Noto Mono" w:hAnsi="Noto Mono"/>
+          <w:sz w:val="21"/>
+          <w:szCs w:val="21"/>
+        </w:rPr>
+      </w:pPr>
+      <w:r>
+        <w:rPr>
+          <w:rFonts w:ascii="Noto Mono" w:hAnsi="Noto Mono"/>
+          <w:sz w:val="21"/>
+          <w:szCs w:val="21"/>
+        </w:rPr>
+        <w:t xml:space="preserve">            </w:t>
+      </w:r>
+      <w:r>
+        <w:rPr>
+          <w:rFonts w:ascii="Noto Mono" w:hAnsi="Noto Mono"/>
+          <w:sz w:val="21"/>
+          <w:szCs w:val="21"/>
+        </w:rPr>
+        <w:t>FROM Empregado e</w:t>
+      </w:r>
+    </w:p>
+    <w:p>
+      <w:pPr>
+        <w:pStyle w:val="Normal"/>
+        <w:bidi w:val="0"/>
+        <w:spacing w:before="0" w:after="0"/>
+        <w:jc w:val="both"/>
+        <w:rPr>
+          <w:rFonts w:ascii="Noto Mono" w:hAnsi="Noto Mono"/>
+          <w:sz w:val="21"/>
+          <w:szCs w:val="21"/>
+        </w:rPr>
+      </w:pPr>
+      <w:r>
+        <w:rPr>
+          <w:rFonts w:ascii="Noto Mono" w:hAnsi="Noto Mono"/>
+          <w:sz w:val="21"/>
+          <w:szCs w:val="21"/>
+        </w:rPr>
+        <w:t xml:space="preserve">            </w:t>
+      </w:r>
+      <w:r>
+        <w:rPr>
+          <w:rFonts w:ascii="Noto Mono" w:hAnsi="Noto Mono"/>
+          <w:sz w:val="21"/>
+          <w:szCs w:val="21"/>
+        </w:rPr>
+        <w:t>INNER JOIN Trabalhano t ON e.id_empregado = t.empregado_id</w:t>
+      </w:r>
+    </w:p>
+    <w:p>
+      <w:pPr>
+        <w:pStyle w:val="Normal"/>
+        <w:bidi w:val="0"/>
+        <w:spacing w:before="0" w:after="0"/>
+        <w:jc w:val="both"/>
+        <w:rPr>
+          <w:rFonts w:ascii="Noto Mono" w:hAnsi="Noto Mono"/>
+          <w:sz w:val="21"/>
+          <w:szCs w:val="21"/>
+        </w:rPr>
+      </w:pPr>
+      <w:r>
+        <w:rPr>
+          <w:rFonts w:ascii="Noto Mono" w:hAnsi="Noto Mono"/>
+          <w:sz w:val="21"/>
+          <w:szCs w:val="21"/>
+        </w:rPr>
+        <w:t xml:space="preserve">            </w:t>
+      </w:r>
+      <w:r>
+        <w:rPr>
+          <w:rFonts w:ascii="Noto Mono" w:hAnsi="Noto Mono"/>
+          <w:sz w:val="21"/>
+          <w:szCs w:val="21"/>
+        </w:rPr>
+        <w:t>WHERE t.projeto_id = proj.id</w:t>
+      </w:r>
+    </w:p>
+    <w:p>
+      <w:pPr>
+        <w:pStyle w:val="Normal"/>
+        <w:bidi w:val="0"/>
+        <w:spacing w:before="0" w:after="0"/>
+        <w:jc w:val="both"/>
+        <w:rPr>
+          <w:rFonts w:ascii="Noto Mono" w:hAnsi="Noto Mono"/>
+          <w:sz w:val="21"/>
+          <w:szCs w:val="21"/>
+        </w:rPr>
+      </w:pPr>
+      <w:r>
+        <w:rPr>
+          <w:rFonts w:ascii="Noto Mono" w:hAnsi="Noto Mono"/>
+          <w:sz w:val="21"/>
+          <w:szCs w:val="21"/>
+        </w:rPr>
+        <w:t xml:space="preserve">        </w:t>
+      </w:r>
+      <w:r>
+        <w:rPr>
+          <w:rFonts w:ascii="Noto Mono" w:hAnsi="Noto Mono"/>
+          <w:sz w:val="21"/>
+          <w:szCs w:val="21"/>
+        </w:rPr>
+        <w:t>) LOOP</w:t>
+      </w:r>
+    </w:p>
+    <w:p>
+      <w:pPr>
+        <w:pStyle w:val="Normal"/>
+        <w:bidi w:val="0"/>
+        <w:spacing w:before="0" w:after="0"/>
+        <w:jc w:val="both"/>
+        <w:rPr>
+          <w:rFonts w:ascii="Noto Mono" w:hAnsi="Noto Mono"/>
+          <w:sz w:val="21"/>
+          <w:szCs w:val="21"/>
+        </w:rPr>
+      </w:pPr>
+      <w:r>
+        <w:rPr>
+          <w:rFonts w:ascii="Noto Mono" w:hAnsi="Noto Mono"/>
+          <w:sz w:val="21"/>
+          <w:szCs w:val="21"/>
+        </w:rPr>
+        <w:t xml:space="preserve">            </w:t>
+      </w:r>
+      <w:r>
+        <w:rPr>
+          <w:rFonts w:ascii="Noto Mono" w:hAnsi="Noto Mono"/>
+          <w:sz w:val="21"/>
+          <w:szCs w:val="21"/>
+        </w:rPr>
+        <w:t>dbms_output.put_line(funcionario.nome || ' - ' || funcionario.horas || 'h');</w:t>
+      </w:r>
+    </w:p>
+    <w:p>
+      <w:pPr>
+        <w:pStyle w:val="Normal"/>
+        <w:bidi w:val="0"/>
+        <w:spacing w:before="0" w:after="0"/>
+        <w:jc w:val="both"/>
+        <w:rPr>
+          <w:rFonts w:ascii="Noto Mono" w:hAnsi="Noto Mono"/>
+          <w:sz w:val="21"/>
+          <w:szCs w:val="21"/>
+        </w:rPr>
+      </w:pPr>
+      <w:r>
+        <w:rPr>
+          <w:rFonts w:ascii="Noto Mono" w:hAnsi="Noto Mono"/>
+          <w:sz w:val="21"/>
+          <w:szCs w:val="21"/>
+        </w:rPr>
+        <w:t xml:space="preserve">        </w:t>
+      </w:r>
+      <w:r>
+        <w:rPr>
+          <w:rFonts w:ascii="Noto Mono" w:hAnsi="Noto Mono"/>
+          <w:sz w:val="21"/>
+          <w:szCs w:val="21"/>
+        </w:rPr>
+        <w:t>END LOOP;</w:t>
+      </w:r>
+    </w:p>
+    <w:p>
+      <w:pPr>
+        <w:pStyle w:val="Normal"/>
+        <w:bidi w:val="0"/>
+        <w:spacing w:before="0" w:after="0"/>
+        <w:jc w:val="both"/>
+        <w:rPr>
+          <w:rFonts w:ascii="Noto Mono" w:hAnsi="Noto Mono"/>
+          <w:sz w:val="21"/>
+          <w:szCs w:val="21"/>
+        </w:rPr>
+      </w:pPr>
+      <w:r>
+        <w:rPr>
+          <w:rFonts w:ascii="Noto Mono" w:hAnsi="Noto Mono"/>
+          <w:sz w:val="21"/>
+          <w:szCs w:val="21"/>
+        </w:rPr>
+        <w:t xml:space="preserve">        </w:t>
+      </w:r>
+      <w:r>
+        <w:rPr>
+          <w:rFonts w:ascii="Noto Mono" w:hAnsi="Noto Mono"/>
+          <w:sz w:val="21"/>
+          <w:szCs w:val="21"/>
+        </w:rPr>
+        <w:t>dbms_output.put_line('');</w:t>
+      </w:r>
+    </w:p>
+    <w:p>
+      <w:pPr>
+        <w:pStyle w:val="Normal"/>
+        <w:bidi w:val="0"/>
+        <w:spacing w:before="0" w:after="0"/>
+        <w:jc w:val="both"/>
+        <w:rPr>
+          <w:rFonts w:ascii="Noto Mono" w:hAnsi="Noto Mono"/>
+          <w:sz w:val="21"/>
+          <w:szCs w:val="21"/>
+        </w:rPr>
+      </w:pPr>
+      <w:r>
+        <w:rPr>
+          <w:rFonts w:ascii="Noto Mono" w:hAnsi="Noto Mono"/>
+          <w:sz w:val="21"/>
+          <w:szCs w:val="21"/>
+        </w:rPr>
+        <w:t xml:space="preserve">    </w:t>
+      </w:r>
+      <w:r>
+        <w:rPr>
+          <w:rFonts w:ascii="Noto Mono" w:hAnsi="Noto Mono"/>
+          <w:sz w:val="21"/>
+          <w:szCs w:val="21"/>
+        </w:rPr>
+        <w:t>END LOOP;</w:t>
+      </w:r>
+    </w:p>
+    <w:p>
+      <w:pPr>
+        <w:pStyle w:val="Normal"/>
+        <w:bidi w:val="0"/>
+        <w:spacing w:before="0" w:after="0"/>
+        <w:jc w:val="both"/>
+        <w:rPr>
+          <w:rFonts w:ascii="Noto Mono" w:hAnsi="Noto Mono"/>
+          <w:sz w:val="21"/>
+          <w:szCs w:val="21"/>
+        </w:rPr>
+      </w:pPr>
+      <w:r>
+        <w:rPr>
+          <w:rFonts w:ascii="Noto Mono" w:hAnsi="Noto Mono"/>
+          <w:sz w:val="21"/>
+          <w:szCs w:val="21"/>
+        </w:rPr>
+        <w:t>END;</w:t>
+      </w:r>
+    </w:p>
+    <w:p>
+      <w:pPr>
+        <w:pStyle w:val="Normal"/>
+        <w:bidi w:val="0"/>
+        <w:spacing w:before="0" w:after="0"/>
+        <w:jc w:val="both"/>
+        <w:rPr>
+          <w:rFonts w:ascii="Noto Mono" w:hAnsi="Noto Mono"/>
+          <w:sz w:val="21"/>
+          <w:szCs w:val="21"/>
+        </w:rPr>
+      </w:pPr>
+      <w:r>
+        <w:rPr>
+          <w:rFonts w:ascii="Noto Mono" w:hAnsi="Noto Mono"/>
+          <w:sz w:val="21"/>
+          <w:szCs w:val="21"/>
+        </w:rPr>
+      </w:r>
+    </w:p>
+    <w:p>
+      <w:pPr>
+        <w:pStyle w:val="Normal"/>
+        <w:bidi w:val="0"/>
+        <w:spacing w:before="0" w:after="0"/>
+        <w:jc w:val="both"/>
+        <w:rPr>
+          <w:rFonts w:ascii="Noto Mono" w:hAnsi="Noto Mono"/>
+          <w:sz w:val="21"/>
+          <w:szCs w:val="21"/>
+        </w:rPr>
+      </w:pPr>
+      <w:r>
+        <w:rPr>
+          <w:rFonts w:ascii="Noto Mono" w:hAnsi="Noto Mono"/>
+          <w:sz w:val="21"/>
+          <w:szCs w:val="21"/>
+        </w:rPr>
+        <w:t>BEGIN</w:t>
+      </w:r>
+    </w:p>
+    <w:p>
+      <w:pPr>
+        <w:pStyle w:val="Normal"/>
+        <w:bidi w:val="0"/>
+        <w:spacing w:before="0" w:after="0"/>
+        <w:jc w:val="both"/>
+        <w:rPr>
+          <w:rFonts w:ascii="Noto Mono" w:hAnsi="Noto Mono"/>
+          <w:sz w:val="21"/>
+          <w:szCs w:val="21"/>
+        </w:rPr>
+      </w:pPr>
+      <w:r>
+        <w:rPr>
+          <w:rFonts w:ascii="Noto Mono" w:hAnsi="Noto Mono"/>
+          <w:sz w:val="21"/>
+          <w:szCs w:val="21"/>
+        </w:rPr>
+        <w:t xml:space="preserve">    </w:t>
+      </w:r>
+      <w:r>
+        <w:rPr>
+          <w:rFonts w:ascii="Noto Mono" w:hAnsi="Noto Mono"/>
+          <w:sz w:val="21"/>
+          <w:szCs w:val="21"/>
+        </w:rPr>
+        <w:t>relatorio_projetos();</w:t>
+      </w:r>
+    </w:p>
+    <w:p>
+      <w:pPr>
+        <w:pStyle w:val="Normal"/>
+        <w:bidi w:val="0"/>
+        <w:spacing w:before="0" w:after="0"/>
+        <w:jc w:val="both"/>
+        <w:rPr>
+          <w:rFonts w:ascii="Noto Mono" w:hAnsi="Noto Mono"/>
+          <w:sz w:val="21"/>
+          <w:szCs w:val="21"/>
+        </w:rPr>
+      </w:pPr>
+      <w:r>
+        <w:rPr>
+          <w:rFonts w:ascii="Noto Mono" w:hAnsi="Noto Mono"/>
+          <w:sz w:val="21"/>
+          <w:szCs w:val="21"/>
+        </w:rPr>
+        <w:t>END;</w:t>
+      </w:r>
+    </w:p>
+    <w:p>
+      <w:pPr>
+        <w:pStyle w:val="Normal"/>
+        <w:bidi w:val="0"/>
+        <w:spacing w:before="0" w:after="0"/>
+        <w:jc w:val="both"/>
+        <w:rPr>
+          <w:rFonts w:ascii="Noto Mono" w:hAnsi="Noto Mono"/>
+          <w:sz w:val="21"/>
+          <w:szCs w:val="21"/>
+        </w:rPr>
+      </w:pPr>
+      <w:r>
+        <w:rPr>
+          <w:rFonts w:ascii="Noto Mono" w:hAnsi="Noto Mono"/>
+          <w:sz w:val="21"/>
+          <w:szCs w:val="21"/>
+        </w:rPr>
+      </w:r>
+    </w:p>
+    <w:p>
+      <w:pPr>
+        <w:pStyle w:val="Normal"/>
+        <w:bidi w:val="0"/>
+        <w:spacing w:before="0" w:after="0"/>
+        <w:jc w:val="both"/>
+        <w:rPr>
+          <w:rFonts w:ascii="Noto Mono" w:hAnsi="Noto Mono"/>
+          <w:sz w:val="21"/>
+          <w:szCs w:val="21"/>
+        </w:rPr>
+      </w:pPr>
+      <w:r>
+        <w:rPr>
+          <w:rFonts w:ascii="Noto Mono" w:hAnsi="Noto Mono"/>
+          <w:sz w:val="21"/>
+          <w:szCs w:val="21"/>
+        </w:rPr>
+        <w:drawing>
+          <wp:anchor behindDoc="0" distT="0" distB="0" distL="0" distR="0" simplePos="0" locked="0" layoutInCell="1" allowOverlap="1" relativeHeight="9">
+            <wp:simplePos x="0" y="0"/>
+            <wp:positionH relativeFrom="column">
+              <wp:align>center</wp:align>
+            </wp:positionH>
+            <wp:positionV relativeFrom="paragraph">
+              <wp:posOffset>635</wp:posOffset>
+            </wp:positionV>
+            <wp:extent cx="5048250" cy="5419725"/>
+            <wp:effectExtent l="0" t="0" r="0" b="0"/>
+            <wp:wrapSquare wrapText="largest"/>
+            <wp:docPr id="3" name="Figura3" descr=""/>
+            <wp:cNvGraphicFramePr>
+              <a:graphicFrameLocks xmlns:a="http://schemas.openxmlformats.org/drawingml/2006/main" noChangeAspect="1"/>
+            </wp:cNvGraphicFramePr>
+            <a:graphic xmlns:a="http://schemas.openxmlformats.org/drawingml/2006/main">
+              <a:graphicData uri="http://schemas.openxmlformats.org/drawingml/2006/picture">
+                <pic:pic xmlns:pic="http://schemas.openxmlformats.org/drawingml/2006/picture">
+                  <pic:nvPicPr>
+                    <pic:cNvPr id="3" name="Figura3" descr=""/>
+                    <pic:cNvPicPr>
+                      <a:picLocks noChangeAspect="1" noChangeArrowheads="1"/>
+                    </pic:cNvPicPr>
+                  </pic:nvPicPr>
+                  <pic:blipFill>
+                    <a:blip r:embed="rId4"/>
+                    <a:stretch>
+                      <a:fillRect/>
+                    </a:stretch>
+                  </pic:blipFill>
+                  <pic:spPr bwMode="auto">
+                    <a:xfrm>
+                      <a:off x="0" y="0"/>
+                      <a:ext cx="5048250" cy="5419725"/>
+                    </a:xfrm>
+                    <a:prstGeom prst="rect">
+                      <a:avLst/>
+                    </a:prstGeom>
+                  </pic:spPr>
+                </pic:pic>
+              </a:graphicData>
+            </a:graphic>
+          </wp:anchor>
+        </w:drawing>
       </w:r>
     </w:p>
     <w:sectPr>
-      <w:headerReference w:type="default" r:id="rId4"/>
+      <w:headerReference w:type="default" r:id="rId5"/>
       <w:type w:val="nextPage"/>
       <w:pgSz w:w="11906" w:h="16838"/>
       <w:pgMar w:left="1701" w:right="1701" w:header="708" w:top="1134" w:footer="0" w:bottom="1134" w:gutter="0"/>
@@ -1751,7 +2706,7 @@
               <wp:inline distT="0" distB="0" distL="0" distR="0">
                 <wp:extent cx="1381760" cy="812800"/>
                 <wp:effectExtent l="0" t="0" r="0" b="0"/>
-                <wp:docPr id="3" name="Picture 2" descr=""/>
+                <wp:docPr id="4" name="Picture 2" descr=""/>
                 <wp:cNvGraphicFramePr>
                   <a:graphicFrameLocks xmlns:a="http://schemas.openxmlformats.org/drawingml/2006/main" noChangeAspect="1"/>
                 </wp:cNvGraphicFramePr>
@@ -1759,7 +2714,7 @@
                   <a:graphicData uri="http://schemas.openxmlformats.org/drawingml/2006/picture">
                     <pic:pic xmlns:pic="http://schemas.openxmlformats.org/drawingml/2006/picture">
                       <pic:nvPicPr>
-                        <pic:cNvPr id="3" name="Picture 2" descr=""/>
+                        <pic:cNvPr id="4" name="Picture 2" descr=""/>
                         <pic:cNvPicPr>
                           <a:picLocks noChangeAspect="1" noChangeArrowheads="1"/>
                         </pic:cNvPicPr>
@@ -2700,6 +3655,70 @@
   </w:style>
   <w:style w:type="character" w:styleId="ListLabel38">
     <w:name w:val="ListLabel 38"/>
+    <w:qFormat/>
+    <w:rPr>
+      <w:rFonts w:cs="Wingdings"/>
+    </w:rPr>
+  </w:style>
+  <w:style w:type="character" w:styleId="ListLabel39">
+    <w:name w:val="ListLabel 39"/>
+    <w:qFormat/>
+    <w:rPr>
+      <w:rFonts w:cs="Symbol"/>
+      <w:sz w:val="24"/>
+    </w:rPr>
+  </w:style>
+  <w:style w:type="character" w:styleId="ListLabel40">
+    <w:name w:val="ListLabel 40"/>
+    <w:qFormat/>
+    <w:rPr>
+      <w:rFonts w:cs="Courier New"/>
+    </w:rPr>
+  </w:style>
+  <w:style w:type="character" w:styleId="ListLabel41">
+    <w:name w:val="ListLabel 41"/>
+    <w:qFormat/>
+    <w:rPr>
+      <w:rFonts w:cs="Wingdings"/>
+    </w:rPr>
+  </w:style>
+  <w:style w:type="character" w:styleId="ListLabel42">
+    <w:name w:val="ListLabel 42"/>
+    <w:qFormat/>
+    <w:rPr>
+      <w:rFonts w:cs="Symbol"/>
+    </w:rPr>
+  </w:style>
+  <w:style w:type="character" w:styleId="ListLabel43">
+    <w:name w:val="ListLabel 43"/>
+    <w:qFormat/>
+    <w:rPr>
+      <w:rFonts w:cs="Courier New"/>
+    </w:rPr>
+  </w:style>
+  <w:style w:type="character" w:styleId="ListLabel44">
+    <w:name w:val="ListLabel 44"/>
+    <w:qFormat/>
+    <w:rPr>
+      <w:rFonts w:cs="Wingdings"/>
+    </w:rPr>
+  </w:style>
+  <w:style w:type="character" w:styleId="ListLabel45">
+    <w:name w:val="ListLabel 45"/>
+    <w:qFormat/>
+    <w:rPr>
+      <w:rFonts w:cs="Symbol"/>
+    </w:rPr>
+  </w:style>
+  <w:style w:type="character" w:styleId="ListLabel46">
+    <w:name w:val="ListLabel 46"/>
+    <w:qFormat/>
+    <w:rPr>
+      <w:rFonts w:cs="Courier New"/>
+    </w:rPr>
+  </w:style>
+  <w:style w:type="character" w:styleId="ListLabel47">
+    <w:name w:val="ListLabel 47"/>
     <w:qFormat/>
     <w:rPr>
       <w:rFonts w:cs="Wingdings"/>

</xml_diff>